<commit_message>
Completed LAB 2D - 2F, Started 2G
</commit_message>
<xml_diff>
--- a/LabAssignment2.docx
+++ b/LabAssignment2.docx
@@ -4455,8 +4455,16 @@
     </w:p>
     <w:p>
       <w:pPr>
-        <w:ind w:left="360"/>
-      </w:pPr>
+        <w:rPr>
+          <w:b/>
+        </w:rPr>
+      </w:pPr>
+      <w:r>
+        <w:rPr>
+          <w:b/>
+        </w:rPr>
+        <w:t>3 Bytes</w:t>
+      </w:r>
     </w:p>
     <w:p>
       <w:pPr>
@@ -4500,29 +4508,1072 @@
     </w:p>
     <w:p>
       <w:pPr>
-        <w:ind w:left="360"/>
-      </w:pPr>
-    </w:p>
-    <w:p>
-      <w:pPr>
-        <w:ind w:left="360"/>
-      </w:pPr>
-    </w:p>
-    <w:p>
-      <w:pPr>
-        <w:ind w:left="360"/>
-      </w:pPr>
-    </w:p>
-    <w:p>
-      <w:pPr>
-        <w:ind w:left="360"/>
-      </w:pPr>
-    </w:p>
-    <w:p>
-      <w:pPr>
-        <w:ind w:left="360"/>
-      </w:pPr>
-    </w:p>
+        <w:rPr>
+          <w:b/>
+        </w:rPr>
+      </w:pPr>
+      <w:r>
+        <w:rPr>
+          <w:b/>
+        </w:rPr>
+        <w:t xml:space="preserve">If you use </w:t>
+      </w:r>
+      <w:proofErr w:type="spellStart"/>
+      <w:r>
+        <w:rPr>
+          <w:b/>
+        </w:rPr>
+        <w:t>lcall</w:t>
+      </w:r>
+      <w:proofErr w:type="spellEnd"/>
+      <w:r>
+        <w:rPr>
+          <w:b/>
+        </w:rPr>
+        <w:t xml:space="preserve"> you will have to change it so that after your </w:t>
+      </w:r>
+      <w:proofErr w:type="spellStart"/>
+      <w:r>
+        <w:rPr>
+          <w:b/>
+        </w:rPr>
+        <w:t>lcall</w:t>
+      </w:r>
+      <w:proofErr w:type="spellEnd"/>
+      <w:r>
+        <w:rPr>
+          <w:b/>
+        </w:rPr>
+        <w:t xml:space="preserve"> command you have a </w:t>
+      </w:r>
+      <w:proofErr w:type="spellStart"/>
+      <w:r>
+        <w:rPr>
+          <w:b/>
+        </w:rPr>
+        <w:t>reti</w:t>
+      </w:r>
+      <w:proofErr w:type="spellEnd"/>
+      <w:r>
+        <w:rPr>
+          <w:b/>
+        </w:rPr>
+        <w:t xml:space="preserve"> statement to </w:t>
+      </w:r>
+      <w:r>
+        <w:rPr>
+          <w:b/>
+        </w:rPr>
+        <w:t xml:space="preserve">reset the sleep timer and a ret statement after your </w:t>
+      </w:r>
+      <w:proofErr w:type="spellStart"/>
+      <w:r>
+        <w:rPr>
+          <w:b/>
+        </w:rPr>
+        <w:t>subfunction</w:t>
+      </w:r>
+      <w:proofErr w:type="spellEnd"/>
+      <w:r>
+        <w:rPr>
+          <w:b/>
+        </w:rPr>
+        <w:t xml:space="preserve">. </w:t>
+      </w:r>
+      <w:proofErr w:type="spellStart"/>
+      <w:r>
+        <w:rPr>
+          <w:b/>
+        </w:rPr>
+        <w:t>Lcall</w:t>
+      </w:r>
+      <w:proofErr w:type="spellEnd"/>
+      <w:r>
+        <w:rPr>
+          <w:b/>
+        </w:rPr>
+        <w:t xml:space="preserve"> takes up more memory to execute because it has to keep the </w:t>
+      </w:r>
+      <w:proofErr w:type="spellStart"/>
+      <w:r>
+        <w:rPr>
+          <w:b/>
+        </w:rPr>
+        <w:t>subfunction</w:t>
+      </w:r>
+      <w:proofErr w:type="spellEnd"/>
+      <w:r>
+        <w:rPr>
+          <w:b/>
+        </w:rPr>
+        <w:t xml:space="preserve"> in the stack in order to be able to return to where it was. It is better to use </w:t>
+      </w:r>
+      <w:proofErr w:type="spellStart"/>
+      <w:r>
+        <w:rPr>
+          <w:b/>
+        </w:rPr>
+        <w:t>ljmp</w:t>
+      </w:r>
+      <w:proofErr w:type="spellEnd"/>
+      <w:r>
+        <w:rPr>
+          <w:b/>
+        </w:rPr>
+        <w:t xml:space="preserve"> in places where you don’t have the stack memory to hold the function while you use it.</w:t>
+      </w:r>
+    </w:p>
+    <w:p>
+      <w:pPr>
+        <w:rPr>
+          <w:b/>
+        </w:rPr>
+      </w:pPr>
+      <w:proofErr w:type="spellStart"/>
+      <w:r>
+        <w:rPr>
+          <w:b/>
+        </w:rPr>
+        <w:t>Main.c</w:t>
+      </w:r>
+      <w:proofErr w:type="spellEnd"/>
+    </w:p>
+    <w:p>
+      <w:pPr>
+        <w:autoSpaceDE w:val="0"/>
+        <w:autoSpaceDN w:val="0"/>
+        <w:adjustRightInd w:val="0"/>
+        <w:spacing w:after="0" w:line="240" w:lineRule="auto"/>
+        <w:rPr>
+          <w:rFonts w:ascii="Courier New" w:hAnsi="Courier New" w:cs="Courier New"/>
+          <w:color w:val="008000"/>
+          <w:sz w:val="20"/>
+          <w:szCs w:val="20"/>
+        </w:rPr>
+      </w:pPr>
+      <w:r>
+        <w:rPr>
+          <w:rFonts w:ascii="Courier New" w:hAnsi="Courier New" w:cs="Courier New"/>
+          <w:color w:val="0000FF"/>
+          <w:sz w:val="20"/>
+          <w:szCs w:val="20"/>
+        </w:rPr>
+        <w:t>#include</w:t>
+      </w:r>
+      <w:r>
+        <w:rPr>
+          <w:rFonts w:ascii="Courier New" w:hAnsi="Courier New" w:cs="Courier New"/>
+          <w:color w:val="000000"/>
+          <w:sz w:val="20"/>
+          <w:szCs w:val="20"/>
+        </w:rPr>
+        <w:t xml:space="preserve"> &lt;m8c.h&gt;        </w:t>
+      </w:r>
+      <w:r>
+        <w:rPr>
+          <w:rFonts w:ascii="Courier New" w:hAnsi="Courier New" w:cs="Courier New"/>
+          <w:color w:val="008000"/>
+          <w:sz w:val="20"/>
+          <w:szCs w:val="20"/>
+        </w:rPr>
+        <w:t>// part specific constants and macros</w:t>
+      </w:r>
+    </w:p>
+    <w:p>
+      <w:pPr>
+        <w:autoSpaceDE w:val="0"/>
+        <w:autoSpaceDN w:val="0"/>
+        <w:adjustRightInd w:val="0"/>
+        <w:spacing w:after="0" w:line="240" w:lineRule="auto"/>
+        <w:rPr>
+          <w:rFonts w:ascii="Courier New" w:hAnsi="Courier New" w:cs="Courier New"/>
+          <w:color w:val="008000"/>
+          <w:sz w:val="20"/>
+          <w:szCs w:val="20"/>
+        </w:rPr>
+      </w:pPr>
+      <w:r>
+        <w:rPr>
+          <w:rFonts w:ascii="Courier New" w:hAnsi="Courier New" w:cs="Courier New"/>
+          <w:color w:val="0000FF"/>
+          <w:sz w:val="20"/>
+          <w:szCs w:val="20"/>
+        </w:rPr>
+        <w:t>#include</w:t>
+      </w:r>
+      <w:r>
+        <w:rPr>
+          <w:rFonts w:ascii="Courier New" w:hAnsi="Courier New" w:cs="Courier New"/>
+          <w:color w:val="000000"/>
+          <w:sz w:val="20"/>
+          <w:szCs w:val="20"/>
+        </w:rPr>
+        <w:t xml:space="preserve"> </w:t>
+      </w:r>
+      <w:r>
+        <w:rPr>
+          <w:rFonts w:ascii="Courier New" w:hAnsi="Courier New" w:cs="Courier New"/>
+          <w:color w:val="FF0000"/>
+          <w:sz w:val="20"/>
+          <w:szCs w:val="20"/>
+        </w:rPr>
+        <w:t>"</w:t>
+      </w:r>
+      <w:proofErr w:type="spellStart"/>
+      <w:r>
+        <w:rPr>
+          <w:rFonts w:ascii="Courier New" w:hAnsi="Courier New" w:cs="Courier New"/>
+          <w:color w:val="FF0000"/>
+          <w:sz w:val="20"/>
+          <w:szCs w:val="20"/>
+        </w:rPr>
+        <w:t>PSoCAPI.h</w:t>
+      </w:r>
+      <w:proofErr w:type="spellEnd"/>
+      <w:r>
+        <w:rPr>
+          <w:rFonts w:ascii="Courier New" w:hAnsi="Courier New" w:cs="Courier New"/>
+          <w:color w:val="FF0000"/>
+          <w:sz w:val="20"/>
+          <w:szCs w:val="20"/>
+        </w:rPr>
+        <w:t>"</w:t>
+      </w:r>
+      <w:r>
+        <w:rPr>
+          <w:rFonts w:ascii="Courier New" w:hAnsi="Courier New" w:cs="Courier New"/>
+          <w:color w:val="000000"/>
+          <w:sz w:val="20"/>
+          <w:szCs w:val="20"/>
+        </w:rPr>
+        <w:t xml:space="preserve">    </w:t>
+      </w:r>
+      <w:r>
+        <w:rPr>
+          <w:rFonts w:ascii="Courier New" w:hAnsi="Courier New" w:cs="Courier New"/>
+          <w:color w:val="008000"/>
+          <w:sz w:val="20"/>
+          <w:szCs w:val="20"/>
+        </w:rPr>
+        <w:t xml:space="preserve">// </w:t>
+      </w:r>
+      <w:proofErr w:type="spellStart"/>
+      <w:r>
+        <w:rPr>
+          <w:rFonts w:ascii="Courier New" w:hAnsi="Courier New" w:cs="Courier New"/>
+          <w:color w:val="008000"/>
+          <w:sz w:val="20"/>
+          <w:szCs w:val="20"/>
+        </w:rPr>
+        <w:t>PSoC</w:t>
+      </w:r>
+      <w:proofErr w:type="spellEnd"/>
+      <w:r>
+        <w:rPr>
+          <w:rFonts w:ascii="Courier New" w:hAnsi="Courier New" w:cs="Courier New"/>
+          <w:color w:val="008000"/>
+          <w:sz w:val="20"/>
+          <w:szCs w:val="20"/>
+        </w:rPr>
+        <w:t xml:space="preserve"> API definitions for all User Modules</w:t>
+      </w:r>
+    </w:p>
+    <w:p>
+      <w:pPr>
+        <w:autoSpaceDE w:val="0"/>
+        <w:autoSpaceDN w:val="0"/>
+        <w:adjustRightInd w:val="0"/>
+        <w:spacing w:after="0" w:line="240" w:lineRule="auto"/>
+        <w:rPr>
+          <w:rFonts w:ascii="Courier New" w:hAnsi="Courier New" w:cs="Courier New"/>
+          <w:color w:val="000000"/>
+          <w:sz w:val="20"/>
+          <w:szCs w:val="20"/>
+        </w:rPr>
+      </w:pPr>
+    </w:p>
+    <w:p>
+      <w:pPr>
+        <w:autoSpaceDE w:val="0"/>
+        <w:autoSpaceDN w:val="0"/>
+        <w:adjustRightInd w:val="0"/>
+        <w:spacing w:after="0" w:line="240" w:lineRule="auto"/>
+        <w:rPr>
+          <w:rFonts w:ascii="Courier New" w:hAnsi="Courier New" w:cs="Courier New"/>
+          <w:color w:val="000000"/>
+          <w:sz w:val="20"/>
+          <w:szCs w:val="20"/>
+        </w:rPr>
+      </w:pPr>
+      <w:proofErr w:type="gramStart"/>
+      <w:r>
+        <w:rPr>
+          <w:rFonts w:ascii="Courier New" w:hAnsi="Courier New" w:cs="Courier New"/>
+          <w:color w:val="0000FF"/>
+          <w:sz w:val="20"/>
+          <w:szCs w:val="20"/>
+        </w:rPr>
+        <w:t>extern</w:t>
+      </w:r>
+      <w:proofErr w:type="gramEnd"/>
+      <w:r>
+        <w:rPr>
+          <w:rFonts w:ascii="Courier New" w:hAnsi="Courier New" w:cs="Courier New"/>
+          <w:color w:val="000000"/>
+          <w:sz w:val="20"/>
+          <w:szCs w:val="20"/>
+        </w:rPr>
+        <w:t xml:space="preserve"> </w:t>
+      </w:r>
+      <w:r>
+        <w:rPr>
+          <w:rFonts w:ascii="Courier New" w:hAnsi="Courier New" w:cs="Courier New"/>
+          <w:color w:val="0000FF"/>
+          <w:sz w:val="20"/>
+          <w:szCs w:val="20"/>
+        </w:rPr>
+        <w:t>unsigned</w:t>
+      </w:r>
+      <w:r>
+        <w:rPr>
+          <w:rFonts w:ascii="Courier New" w:hAnsi="Courier New" w:cs="Courier New"/>
+          <w:color w:val="000000"/>
+          <w:sz w:val="20"/>
+          <w:szCs w:val="20"/>
+        </w:rPr>
+        <w:t xml:space="preserve"> </w:t>
+      </w:r>
+      <w:r>
+        <w:rPr>
+          <w:rFonts w:ascii="Courier New" w:hAnsi="Courier New" w:cs="Courier New"/>
+          <w:color w:val="0000FF"/>
+          <w:sz w:val="20"/>
+          <w:szCs w:val="20"/>
+        </w:rPr>
+        <w:t>char</w:t>
+      </w:r>
+      <w:r>
+        <w:rPr>
+          <w:rFonts w:ascii="Courier New" w:hAnsi="Courier New" w:cs="Courier New"/>
+          <w:color w:val="000000"/>
+          <w:sz w:val="20"/>
+          <w:szCs w:val="20"/>
+        </w:rPr>
+        <w:t xml:space="preserve"> </w:t>
+      </w:r>
+      <w:proofErr w:type="spellStart"/>
+      <w:r>
+        <w:rPr>
+          <w:rFonts w:ascii="Courier New" w:hAnsi="Courier New" w:cs="Courier New"/>
+          <w:color w:val="000000"/>
+          <w:sz w:val="20"/>
+          <w:szCs w:val="20"/>
+        </w:rPr>
+        <w:t>bShadow</w:t>
+      </w:r>
+      <w:proofErr w:type="spellEnd"/>
+      <w:r>
+        <w:rPr>
+          <w:rFonts w:ascii="Courier New" w:hAnsi="Courier New" w:cs="Courier New"/>
+          <w:color w:val="000000"/>
+          <w:sz w:val="20"/>
+          <w:szCs w:val="20"/>
+        </w:rPr>
+        <w:t xml:space="preserve"> = </w:t>
+      </w:r>
+      <w:r>
+        <w:rPr>
+          <w:rFonts w:ascii="Courier New" w:hAnsi="Courier New" w:cs="Courier New"/>
+          <w:color w:val="EE82EE"/>
+          <w:sz w:val="20"/>
+          <w:szCs w:val="20"/>
+        </w:rPr>
+        <w:t>0</w:t>
+      </w:r>
+      <w:r>
+        <w:rPr>
+          <w:rFonts w:ascii="Courier New" w:hAnsi="Courier New" w:cs="Courier New"/>
+          <w:color w:val="000000"/>
+          <w:sz w:val="20"/>
+          <w:szCs w:val="20"/>
+        </w:rPr>
+        <w:t>;</w:t>
+      </w:r>
+    </w:p>
+    <w:p>
+      <w:pPr>
+        <w:autoSpaceDE w:val="0"/>
+        <w:autoSpaceDN w:val="0"/>
+        <w:adjustRightInd w:val="0"/>
+        <w:spacing w:after="0" w:line="240" w:lineRule="auto"/>
+        <w:rPr>
+          <w:rFonts w:ascii="Courier New" w:hAnsi="Courier New" w:cs="Courier New"/>
+          <w:color w:val="000000"/>
+          <w:sz w:val="20"/>
+          <w:szCs w:val="20"/>
+        </w:rPr>
+      </w:pPr>
+    </w:p>
+    <w:p>
+      <w:pPr>
+        <w:autoSpaceDE w:val="0"/>
+        <w:autoSpaceDN w:val="0"/>
+        <w:adjustRightInd w:val="0"/>
+        <w:spacing w:after="0" w:line="240" w:lineRule="auto"/>
+        <w:rPr>
+          <w:rFonts w:ascii="Courier New" w:hAnsi="Courier New" w:cs="Courier New"/>
+          <w:color w:val="000000"/>
+          <w:sz w:val="20"/>
+          <w:szCs w:val="20"/>
+        </w:rPr>
+      </w:pPr>
+      <w:proofErr w:type="gramStart"/>
+      <w:r>
+        <w:rPr>
+          <w:rFonts w:ascii="Courier New" w:hAnsi="Courier New" w:cs="Courier New"/>
+          <w:color w:val="0000FF"/>
+          <w:sz w:val="20"/>
+          <w:szCs w:val="20"/>
+        </w:rPr>
+        <w:t>void</w:t>
+      </w:r>
+      <w:proofErr w:type="gramEnd"/>
+      <w:r>
+        <w:rPr>
+          <w:rFonts w:ascii="Courier New" w:hAnsi="Courier New" w:cs="Courier New"/>
+          <w:color w:val="000000"/>
+          <w:sz w:val="20"/>
+          <w:szCs w:val="20"/>
+        </w:rPr>
+        <w:t xml:space="preserve"> main(</w:t>
+      </w:r>
+      <w:r>
+        <w:rPr>
+          <w:rFonts w:ascii="Courier New" w:hAnsi="Courier New" w:cs="Courier New"/>
+          <w:color w:val="0000FF"/>
+          <w:sz w:val="20"/>
+          <w:szCs w:val="20"/>
+        </w:rPr>
+        <w:t>void</w:t>
+      </w:r>
+      <w:r>
+        <w:rPr>
+          <w:rFonts w:ascii="Courier New" w:hAnsi="Courier New" w:cs="Courier New"/>
+          <w:color w:val="000000"/>
+          <w:sz w:val="20"/>
+          <w:szCs w:val="20"/>
+        </w:rPr>
+        <w:t>){</w:t>
+      </w:r>
+    </w:p>
+    <w:p>
+      <w:pPr>
+        <w:autoSpaceDE w:val="0"/>
+        <w:autoSpaceDN w:val="0"/>
+        <w:adjustRightInd w:val="0"/>
+        <w:spacing w:after="0" w:line="240" w:lineRule="auto"/>
+        <w:rPr>
+          <w:rFonts w:ascii="Courier New" w:hAnsi="Courier New" w:cs="Courier New"/>
+          <w:color w:val="000000"/>
+          <w:sz w:val="20"/>
+          <w:szCs w:val="20"/>
+        </w:rPr>
+      </w:pPr>
+    </w:p>
+    <w:p>
+      <w:pPr>
+        <w:autoSpaceDE w:val="0"/>
+        <w:autoSpaceDN w:val="0"/>
+        <w:adjustRightInd w:val="0"/>
+        <w:spacing w:after="0" w:line="240" w:lineRule="auto"/>
+        <w:rPr>
+          <w:rFonts w:ascii="Courier New" w:hAnsi="Courier New" w:cs="Courier New"/>
+          <w:color w:val="000000"/>
+          <w:sz w:val="20"/>
+          <w:szCs w:val="20"/>
+        </w:rPr>
+      </w:pPr>
+      <w:r>
+        <w:rPr>
+          <w:rFonts w:ascii="Courier New" w:hAnsi="Courier New" w:cs="Courier New"/>
+          <w:color w:val="000000"/>
+          <w:sz w:val="20"/>
+          <w:szCs w:val="20"/>
+        </w:rPr>
+        <w:t xml:space="preserve">PRT1DR = </w:t>
+      </w:r>
+      <w:r>
+        <w:rPr>
+          <w:rFonts w:ascii="Courier New" w:hAnsi="Courier New" w:cs="Courier New"/>
+          <w:color w:val="EE82EE"/>
+          <w:sz w:val="20"/>
+          <w:szCs w:val="20"/>
+        </w:rPr>
+        <w:t>0</w:t>
+      </w:r>
+      <w:r>
+        <w:rPr>
+          <w:rFonts w:ascii="Courier New" w:hAnsi="Courier New" w:cs="Courier New"/>
+          <w:color w:val="000000"/>
+          <w:sz w:val="20"/>
+          <w:szCs w:val="20"/>
+        </w:rPr>
+        <w:t>;</w:t>
+      </w:r>
+    </w:p>
+    <w:p>
+      <w:pPr>
+        <w:autoSpaceDE w:val="0"/>
+        <w:autoSpaceDN w:val="0"/>
+        <w:adjustRightInd w:val="0"/>
+        <w:spacing w:after="0" w:line="240" w:lineRule="auto"/>
+        <w:rPr>
+          <w:rFonts w:ascii="Courier New" w:hAnsi="Courier New" w:cs="Courier New"/>
+          <w:color w:val="000000"/>
+          <w:sz w:val="20"/>
+          <w:szCs w:val="20"/>
+        </w:rPr>
+      </w:pPr>
+      <w:r>
+        <w:rPr>
+          <w:rFonts w:ascii="Courier New" w:hAnsi="Courier New" w:cs="Courier New"/>
+          <w:color w:val="000000"/>
+          <w:sz w:val="20"/>
+          <w:szCs w:val="20"/>
+        </w:rPr>
+        <w:t xml:space="preserve">INT_MSK0 |= </w:t>
+      </w:r>
+      <w:r>
+        <w:rPr>
+          <w:rFonts w:ascii="Courier New" w:hAnsi="Courier New" w:cs="Courier New"/>
+          <w:color w:val="EE82EE"/>
+          <w:sz w:val="20"/>
+          <w:szCs w:val="20"/>
+        </w:rPr>
+        <w:t>0x40</w:t>
+      </w:r>
+      <w:r>
+        <w:rPr>
+          <w:rFonts w:ascii="Courier New" w:hAnsi="Courier New" w:cs="Courier New"/>
+          <w:color w:val="000000"/>
+          <w:sz w:val="20"/>
+          <w:szCs w:val="20"/>
+        </w:rPr>
+        <w:t>;</w:t>
+      </w:r>
+    </w:p>
+    <w:p>
+      <w:pPr>
+        <w:autoSpaceDE w:val="0"/>
+        <w:autoSpaceDN w:val="0"/>
+        <w:adjustRightInd w:val="0"/>
+        <w:spacing w:after="0" w:line="240" w:lineRule="auto"/>
+        <w:rPr>
+          <w:rFonts w:ascii="Courier New" w:hAnsi="Courier New" w:cs="Courier New"/>
+          <w:color w:val="000000"/>
+          <w:sz w:val="20"/>
+          <w:szCs w:val="20"/>
+        </w:rPr>
+      </w:pPr>
+      <w:r>
+        <w:rPr>
+          <w:rFonts w:ascii="Courier New" w:hAnsi="Courier New" w:cs="Courier New"/>
+          <w:color w:val="000000"/>
+          <w:sz w:val="20"/>
+          <w:szCs w:val="20"/>
+        </w:rPr>
+        <w:t>M8C_EnableGInt;</w:t>
+      </w:r>
+    </w:p>
+    <w:p>
+      <w:pPr>
+        <w:autoSpaceDE w:val="0"/>
+        <w:autoSpaceDN w:val="0"/>
+        <w:adjustRightInd w:val="0"/>
+        <w:spacing w:after="0" w:line="240" w:lineRule="auto"/>
+        <w:rPr>
+          <w:rFonts w:ascii="Courier New" w:hAnsi="Courier New" w:cs="Courier New"/>
+          <w:color w:val="000000"/>
+          <w:sz w:val="20"/>
+          <w:szCs w:val="20"/>
+        </w:rPr>
+      </w:pPr>
+      <w:proofErr w:type="gramStart"/>
+      <w:r>
+        <w:rPr>
+          <w:rFonts w:ascii="Courier New" w:hAnsi="Courier New" w:cs="Courier New"/>
+          <w:color w:val="0000FF"/>
+          <w:sz w:val="20"/>
+          <w:szCs w:val="20"/>
+        </w:rPr>
+        <w:t>while</w:t>
+      </w:r>
+      <w:r>
+        <w:rPr>
+          <w:rFonts w:ascii="Courier New" w:hAnsi="Courier New" w:cs="Courier New"/>
+          <w:color w:val="000000"/>
+          <w:sz w:val="20"/>
+          <w:szCs w:val="20"/>
+        </w:rPr>
+        <w:t>(</w:t>
+      </w:r>
+      <w:proofErr w:type="gramEnd"/>
+      <w:r>
+        <w:rPr>
+          <w:rFonts w:ascii="Courier New" w:hAnsi="Courier New" w:cs="Courier New"/>
+          <w:color w:val="EE82EE"/>
+          <w:sz w:val="20"/>
+          <w:szCs w:val="20"/>
+        </w:rPr>
+        <w:t>1</w:t>
+      </w:r>
+      <w:r>
+        <w:rPr>
+          <w:rFonts w:ascii="Courier New" w:hAnsi="Courier New" w:cs="Courier New"/>
+          <w:color w:val="000000"/>
+          <w:sz w:val="20"/>
+          <w:szCs w:val="20"/>
+        </w:rPr>
+        <w:t>){</w:t>
+      </w:r>
+    </w:p>
+    <w:p>
+      <w:pPr>
+        <w:ind w:left="360"/>
+        <w:rPr>
+          <w:rFonts w:ascii="Courier New" w:hAnsi="Courier New" w:cs="Courier New"/>
+          <w:color w:val="000000"/>
+          <w:sz w:val="20"/>
+          <w:szCs w:val="20"/>
+        </w:rPr>
+      </w:pPr>
+      <w:r>
+        <w:rPr>
+          <w:rFonts w:ascii="Courier New" w:hAnsi="Courier New" w:cs="Courier New"/>
+          <w:color w:val="000000"/>
+          <w:sz w:val="20"/>
+          <w:szCs w:val="20"/>
+        </w:rPr>
+        <w:tab/>
+        <w:t>}</w:t>
+      </w:r>
+    </w:p>
+    <w:p>
+      <w:pPr>
+        <w:rPr>
+          <w:b/>
+        </w:rPr>
+      </w:pPr>
+    </w:p>
+    <w:p>
+      <w:pPr>
+        <w:rPr>
+          <w:b/>
+        </w:rPr>
+      </w:pPr>
+      <w:r>
+        <w:rPr>
+          <w:b/>
+        </w:rPr>
+        <w:t>SleepTimerRoutine.asm</w:t>
+      </w:r>
+    </w:p>
+    <w:p>
+      <w:pPr>
+        <w:autoSpaceDE w:val="0"/>
+        <w:autoSpaceDN w:val="0"/>
+        <w:adjustRightInd w:val="0"/>
+        <w:spacing w:after="0" w:line="240" w:lineRule="auto"/>
+        <w:rPr>
+          <w:rFonts w:ascii="Courier New" w:hAnsi="Courier New" w:cs="Courier New"/>
+          <w:color w:val="000000"/>
+          <w:sz w:val="20"/>
+          <w:szCs w:val="20"/>
+        </w:rPr>
+      </w:pPr>
+      <w:proofErr w:type="gramStart"/>
+      <w:r>
+        <w:rPr>
+          <w:rFonts w:ascii="Courier New" w:hAnsi="Courier New" w:cs="Courier New"/>
+          <w:color w:val="0000FF"/>
+          <w:sz w:val="20"/>
+          <w:szCs w:val="20"/>
+        </w:rPr>
+        <w:t>include</w:t>
+      </w:r>
+      <w:proofErr w:type="gramEnd"/>
+      <w:r>
+        <w:rPr>
+          <w:rFonts w:ascii="Courier New" w:hAnsi="Courier New" w:cs="Courier New"/>
+          <w:color w:val="000000"/>
+          <w:sz w:val="20"/>
+          <w:szCs w:val="20"/>
+        </w:rPr>
+        <w:t xml:space="preserve"> </w:t>
+      </w:r>
+      <w:r>
+        <w:rPr>
+          <w:rFonts w:ascii="Courier New" w:hAnsi="Courier New" w:cs="Courier New"/>
+          <w:color w:val="FF0000"/>
+          <w:sz w:val="20"/>
+          <w:szCs w:val="20"/>
+        </w:rPr>
+        <w:t>"m8c.inc"</w:t>
+      </w:r>
+    </w:p>
+    <w:p>
+      <w:pPr>
+        <w:autoSpaceDE w:val="0"/>
+        <w:autoSpaceDN w:val="0"/>
+        <w:adjustRightInd w:val="0"/>
+        <w:spacing w:after="0" w:line="240" w:lineRule="auto"/>
+        <w:rPr>
+          <w:rFonts w:ascii="Courier New" w:hAnsi="Courier New" w:cs="Courier New"/>
+          <w:color w:val="000000"/>
+          <w:sz w:val="20"/>
+          <w:szCs w:val="20"/>
+        </w:rPr>
+      </w:pPr>
+      <w:proofErr w:type="gramStart"/>
+      <w:r>
+        <w:rPr>
+          <w:rFonts w:ascii="Courier New" w:hAnsi="Courier New" w:cs="Courier New"/>
+          <w:color w:val="0000FF"/>
+          <w:sz w:val="20"/>
+          <w:szCs w:val="20"/>
+        </w:rPr>
+        <w:t>export</w:t>
+      </w:r>
+      <w:proofErr w:type="gramEnd"/>
+      <w:r>
+        <w:rPr>
+          <w:rFonts w:ascii="Courier New" w:hAnsi="Courier New" w:cs="Courier New"/>
+          <w:color w:val="000000"/>
+          <w:sz w:val="20"/>
+          <w:szCs w:val="20"/>
+        </w:rPr>
+        <w:t xml:space="preserve"> </w:t>
+      </w:r>
+      <w:proofErr w:type="spellStart"/>
+      <w:r>
+        <w:rPr>
+          <w:rFonts w:ascii="Courier New" w:hAnsi="Courier New" w:cs="Courier New"/>
+          <w:color w:val="000000"/>
+          <w:sz w:val="20"/>
+          <w:szCs w:val="20"/>
+        </w:rPr>
+        <w:t>SleepTimerISR</w:t>
+      </w:r>
+      <w:proofErr w:type="spellEnd"/>
+    </w:p>
+    <w:p>
+      <w:pPr>
+        <w:autoSpaceDE w:val="0"/>
+        <w:autoSpaceDN w:val="0"/>
+        <w:adjustRightInd w:val="0"/>
+        <w:spacing w:after="0" w:line="240" w:lineRule="auto"/>
+        <w:rPr>
+          <w:rFonts w:ascii="Courier New" w:hAnsi="Courier New" w:cs="Courier New"/>
+          <w:color w:val="000000"/>
+          <w:sz w:val="20"/>
+          <w:szCs w:val="20"/>
+        </w:rPr>
+      </w:pPr>
+    </w:p>
+    <w:p>
+      <w:pPr>
+        <w:autoSpaceDE w:val="0"/>
+        <w:autoSpaceDN w:val="0"/>
+        <w:adjustRightInd w:val="0"/>
+        <w:spacing w:after="0" w:line="240" w:lineRule="auto"/>
+        <w:rPr>
+          <w:rFonts w:ascii="Courier New" w:hAnsi="Courier New" w:cs="Courier New"/>
+          <w:color w:val="000000"/>
+          <w:sz w:val="20"/>
+          <w:szCs w:val="20"/>
+        </w:rPr>
+      </w:pPr>
+      <w:proofErr w:type="spellStart"/>
+      <w:r>
+        <w:rPr>
+          <w:rFonts w:ascii="Courier New" w:hAnsi="Courier New" w:cs="Courier New"/>
+          <w:color w:val="0000FF"/>
+          <w:sz w:val="20"/>
+          <w:szCs w:val="20"/>
+        </w:rPr>
+        <w:t>SleepTimerISR</w:t>
+      </w:r>
+      <w:proofErr w:type="spellEnd"/>
+      <w:r>
+        <w:rPr>
+          <w:rFonts w:ascii="Courier New" w:hAnsi="Courier New" w:cs="Courier New"/>
+          <w:color w:val="0000FF"/>
+          <w:sz w:val="20"/>
+          <w:szCs w:val="20"/>
+        </w:rPr>
+        <w:t>:</w:t>
+      </w:r>
+    </w:p>
+    <w:p>
+      <w:pPr>
+        <w:autoSpaceDE w:val="0"/>
+        <w:autoSpaceDN w:val="0"/>
+        <w:adjustRightInd w:val="0"/>
+        <w:spacing w:after="0" w:line="240" w:lineRule="auto"/>
+        <w:rPr>
+          <w:rFonts w:ascii="Courier New" w:hAnsi="Courier New" w:cs="Courier New"/>
+          <w:color w:val="000000"/>
+          <w:sz w:val="20"/>
+          <w:szCs w:val="20"/>
+        </w:rPr>
+      </w:pPr>
+      <w:proofErr w:type="gramStart"/>
+      <w:r>
+        <w:rPr>
+          <w:rFonts w:ascii="Courier New" w:hAnsi="Courier New" w:cs="Courier New"/>
+          <w:color w:val="0000FF"/>
+          <w:sz w:val="20"/>
+          <w:szCs w:val="20"/>
+        </w:rPr>
+        <w:t>push</w:t>
+      </w:r>
+      <w:proofErr w:type="gramEnd"/>
+      <w:r>
+        <w:rPr>
+          <w:rFonts w:ascii="Courier New" w:hAnsi="Courier New" w:cs="Courier New"/>
+          <w:color w:val="000000"/>
+          <w:sz w:val="20"/>
+          <w:szCs w:val="20"/>
+        </w:rPr>
+        <w:t xml:space="preserve"> A</w:t>
+      </w:r>
+    </w:p>
+    <w:p>
+      <w:pPr>
+        <w:autoSpaceDE w:val="0"/>
+        <w:autoSpaceDN w:val="0"/>
+        <w:adjustRightInd w:val="0"/>
+        <w:spacing w:after="0" w:line="240" w:lineRule="auto"/>
+        <w:rPr>
+          <w:rFonts w:ascii="Courier New" w:hAnsi="Courier New" w:cs="Courier New"/>
+          <w:color w:val="000000"/>
+          <w:sz w:val="20"/>
+          <w:szCs w:val="20"/>
+        </w:rPr>
+      </w:pPr>
+      <w:proofErr w:type="spellStart"/>
+      <w:proofErr w:type="gramStart"/>
+      <w:r>
+        <w:rPr>
+          <w:rFonts w:ascii="Courier New" w:hAnsi="Courier New" w:cs="Courier New"/>
+          <w:color w:val="0000FF"/>
+          <w:sz w:val="20"/>
+          <w:szCs w:val="20"/>
+        </w:rPr>
+        <w:t>inc</w:t>
+      </w:r>
+      <w:proofErr w:type="spellEnd"/>
+      <w:proofErr w:type="gramEnd"/>
+      <w:r>
+        <w:rPr>
+          <w:rFonts w:ascii="Courier New" w:hAnsi="Courier New" w:cs="Courier New"/>
+          <w:color w:val="000000"/>
+          <w:sz w:val="20"/>
+          <w:szCs w:val="20"/>
+        </w:rPr>
+        <w:t xml:space="preserve"> [_</w:t>
+      </w:r>
+      <w:proofErr w:type="spellStart"/>
+      <w:r>
+        <w:rPr>
+          <w:rFonts w:ascii="Courier New" w:hAnsi="Courier New" w:cs="Courier New"/>
+          <w:color w:val="000000"/>
+          <w:sz w:val="20"/>
+          <w:szCs w:val="20"/>
+        </w:rPr>
+        <w:t>bShadow</w:t>
+      </w:r>
+      <w:proofErr w:type="spellEnd"/>
+      <w:r>
+        <w:rPr>
+          <w:rFonts w:ascii="Courier New" w:hAnsi="Courier New" w:cs="Courier New"/>
+          <w:color w:val="000000"/>
+          <w:sz w:val="20"/>
+          <w:szCs w:val="20"/>
+        </w:rPr>
+        <w:t>]</w:t>
+      </w:r>
+    </w:p>
+    <w:p>
+      <w:pPr>
+        <w:autoSpaceDE w:val="0"/>
+        <w:autoSpaceDN w:val="0"/>
+        <w:adjustRightInd w:val="0"/>
+        <w:spacing w:after="0" w:line="240" w:lineRule="auto"/>
+        <w:rPr>
+          <w:rFonts w:ascii="Courier New" w:hAnsi="Courier New" w:cs="Courier New"/>
+          <w:color w:val="000000"/>
+          <w:sz w:val="20"/>
+          <w:szCs w:val="20"/>
+        </w:rPr>
+      </w:pPr>
+      <w:proofErr w:type="spellStart"/>
+      <w:proofErr w:type="gramStart"/>
+      <w:r>
+        <w:rPr>
+          <w:rFonts w:ascii="Courier New" w:hAnsi="Courier New" w:cs="Courier New"/>
+          <w:color w:val="0000FF"/>
+          <w:sz w:val="20"/>
+          <w:szCs w:val="20"/>
+        </w:rPr>
+        <w:t>mov</w:t>
+      </w:r>
+      <w:proofErr w:type="spellEnd"/>
+      <w:proofErr w:type="gramEnd"/>
+      <w:r>
+        <w:rPr>
+          <w:rFonts w:ascii="Courier New" w:hAnsi="Courier New" w:cs="Courier New"/>
+          <w:color w:val="000000"/>
+          <w:sz w:val="20"/>
+          <w:szCs w:val="20"/>
+        </w:rPr>
+        <w:t xml:space="preserve"> A,[_</w:t>
+      </w:r>
+      <w:proofErr w:type="spellStart"/>
+      <w:r>
+        <w:rPr>
+          <w:rFonts w:ascii="Courier New" w:hAnsi="Courier New" w:cs="Courier New"/>
+          <w:color w:val="000000"/>
+          <w:sz w:val="20"/>
+          <w:szCs w:val="20"/>
+        </w:rPr>
+        <w:t>bShadow</w:t>
+      </w:r>
+      <w:proofErr w:type="spellEnd"/>
+      <w:r>
+        <w:rPr>
+          <w:rFonts w:ascii="Courier New" w:hAnsi="Courier New" w:cs="Courier New"/>
+          <w:color w:val="000000"/>
+          <w:sz w:val="20"/>
+          <w:szCs w:val="20"/>
+        </w:rPr>
+        <w:t>]</w:t>
+      </w:r>
+    </w:p>
+    <w:p>
+      <w:pPr>
+        <w:autoSpaceDE w:val="0"/>
+        <w:autoSpaceDN w:val="0"/>
+        <w:adjustRightInd w:val="0"/>
+        <w:spacing w:after="0" w:line="240" w:lineRule="auto"/>
+        <w:rPr>
+          <w:rFonts w:ascii="Courier New" w:hAnsi="Courier New" w:cs="Courier New"/>
+          <w:color w:val="000000"/>
+          <w:sz w:val="20"/>
+          <w:szCs w:val="20"/>
+        </w:rPr>
+      </w:pPr>
+      <w:proofErr w:type="spellStart"/>
+      <w:proofErr w:type="gramStart"/>
+      <w:r>
+        <w:rPr>
+          <w:rFonts w:ascii="Courier New" w:hAnsi="Courier New" w:cs="Courier New"/>
+          <w:color w:val="0000FF"/>
+          <w:sz w:val="20"/>
+          <w:szCs w:val="20"/>
+        </w:rPr>
+        <w:t>mov</w:t>
+      </w:r>
+      <w:proofErr w:type="spellEnd"/>
+      <w:proofErr w:type="gramEnd"/>
+      <w:r>
+        <w:rPr>
+          <w:rFonts w:ascii="Courier New" w:hAnsi="Courier New" w:cs="Courier New"/>
+          <w:color w:val="000000"/>
+          <w:sz w:val="20"/>
+          <w:szCs w:val="20"/>
+        </w:rPr>
+        <w:t xml:space="preserve"> </w:t>
+      </w:r>
+      <w:proofErr w:type="spellStart"/>
+      <w:r>
+        <w:rPr>
+          <w:rFonts w:ascii="Courier New" w:hAnsi="Courier New" w:cs="Courier New"/>
+          <w:color w:val="000000"/>
+          <w:sz w:val="20"/>
+          <w:szCs w:val="20"/>
+        </w:rPr>
+        <w:t>reg</w:t>
+      </w:r>
+      <w:proofErr w:type="spellEnd"/>
+      <w:r>
+        <w:rPr>
+          <w:rFonts w:ascii="Courier New" w:hAnsi="Courier New" w:cs="Courier New"/>
+          <w:color w:val="000000"/>
+          <w:sz w:val="20"/>
+          <w:szCs w:val="20"/>
+        </w:rPr>
+        <w:t>[PRT1DR],A</w:t>
+      </w:r>
+    </w:p>
+    <w:p>
+      <w:pPr>
+        <w:autoSpaceDE w:val="0"/>
+        <w:autoSpaceDN w:val="0"/>
+        <w:adjustRightInd w:val="0"/>
+        <w:spacing w:after="0" w:line="240" w:lineRule="auto"/>
+        <w:rPr>
+          <w:rFonts w:ascii="Courier New" w:hAnsi="Courier New" w:cs="Courier New"/>
+          <w:color w:val="000000"/>
+          <w:sz w:val="20"/>
+          <w:szCs w:val="20"/>
+        </w:rPr>
+      </w:pPr>
+      <w:proofErr w:type="gramStart"/>
+      <w:r>
+        <w:rPr>
+          <w:rFonts w:ascii="Courier New" w:hAnsi="Courier New" w:cs="Courier New"/>
+          <w:color w:val="0000FF"/>
+          <w:sz w:val="20"/>
+          <w:szCs w:val="20"/>
+        </w:rPr>
+        <w:t>pop</w:t>
+      </w:r>
+      <w:proofErr w:type="gramEnd"/>
+      <w:r>
+        <w:rPr>
+          <w:rFonts w:ascii="Courier New" w:hAnsi="Courier New" w:cs="Courier New"/>
+          <w:color w:val="000000"/>
+          <w:sz w:val="20"/>
+          <w:szCs w:val="20"/>
+        </w:rPr>
+        <w:t xml:space="preserve"> A</w:t>
+      </w:r>
+    </w:p>
+    <w:p>
+      <w:pPr>
+        <w:rPr>
+          <w:rFonts w:ascii="Courier New" w:hAnsi="Courier New" w:cs="Courier New"/>
+          <w:color w:val="0000FF"/>
+          <w:sz w:val="20"/>
+          <w:szCs w:val="20"/>
+        </w:rPr>
+      </w:pPr>
+      <w:proofErr w:type="spellStart"/>
+      <w:proofErr w:type="gramStart"/>
+      <w:r>
+        <w:rPr>
+          <w:rFonts w:ascii="Courier New" w:hAnsi="Courier New" w:cs="Courier New"/>
+          <w:color w:val="0000FF"/>
+          <w:sz w:val="20"/>
+          <w:szCs w:val="20"/>
+        </w:rPr>
+        <w:t>reti</w:t>
+      </w:r>
+      <w:proofErr w:type="spellEnd"/>
+      <w:proofErr w:type="gramEnd"/>
+    </w:p>
+    <w:p/>
     <w:p>
       <w:pPr>
         <w:ind w:left="360"/>
@@ -4531,6 +5582,7 @@
         <w:t>Initials______________        Date________________    Time___________________</w:t>
       </w:r>
     </w:p>
+    <w:p/>
     <w:p>
       <w:pPr>
         <w:ind w:left="360"/>
@@ -4546,6 +5598,7 @@
           <w:szCs w:val="28"/>
           <w:u w:val="single"/>
         </w:rPr>
+        <w:lastRenderedPageBreak/>
         <w:t>L</w:t>
       </w:r>
       <w:r>
@@ -4577,21 +5630,836 @@
       <w:pPr>
         <w:ind w:left="360"/>
       </w:pPr>
-    </w:p>
-    <w:p>
-      <w:pPr>
-        <w:ind w:left="360"/>
-      </w:pPr>
-    </w:p>
-    <w:p>
-      <w:pPr>
-        <w:ind w:left="360"/>
-      </w:pPr>
-    </w:p>
-    <w:p>
-      <w:pPr>
-        <w:ind w:left="360"/>
-      </w:pPr>
+      <w:r>
+        <w:t>It can’t accept any parameters or return a result because it can never be called normally in the program. It can only be called through interrupts.</w:t>
+      </w:r>
+    </w:p>
+    <w:p>
+      <w:pPr>
+        <w:autoSpaceDE w:val="0"/>
+        <w:autoSpaceDN w:val="0"/>
+        <w:adjustRightInd w:val="0"/>
+        <w:spacing w:after="0" w:line="240" w:lineRule="auto"/>
+        <w:rPr>
+          <w:rFonts w:ascii="Courier New" w:hAnsi="Courier New" w:cs="Courier New"/>
+          <w:color w:val="008000"/>
+          <w:sz w:val="20"/>
+          <w:szCs w:val="20"/>
+        </w:rPr>
+      </w:pPr>
+      <w:r>
+        <w:rPr>
+          <w:rFonts w:ascii="Courier New" w:hAnsi="Courier New" w:cs="Courier New"/>
+          <w:color w:val="0000FF"/>
+          <w:sz w:val="20"/>
+          <w:szCs w:val="20"/>
+        </w:rPr>
+        <w:t>#include</w:t>
+      </w:r>
+      <w:r>
+        <w:rPr>
+          <w:rFonts w:ascii="Courier New" w:hAnsi="Courier New" w:cs="Courier New"/>
+          <w:color w:val="000000"/>
+          <w:sz w:val="20"/>
+          <w:szCs w:val="20"/>
+        </w:rPr>
+        <w:t xml:space="preserve"> &lt;m8c.h&gt;        </w:t>
+      </w:r>
+      <w:r>
+        <w:rPr>
+          <w:rFonts w:ascii="Courier New" w:hAnsi="Courier New" w:cs="Courier New"/>
+          <w:color w:val="008000"/>
+          <w:sz w:val="20"/>
+          <w:szCs w:val="20"/>
+        </w:rPr>
+        <w:t>// part specific constants and macros</w:t>
+      </w:r>
+    </w:p>
+    <w:p>
+      <w:pPr>
+        <w:autoSpaceDE w:val="0"/>
+        <w:autoSpaceDN w:val="0"/>
+        <w:adjustRightInd w:val="0"/>
+        <w:spacing w:after="0" w:line="240" w:lineRule="auto"/>
+        <w:rPr>
+          <w:rFonts w:ascii="Courier New" w:hAnsi="Courier New" w:cs="Courier New"/>
+          <w:color w:val="008000"/>
+          <w:sz w:val="20"/>
+          <w:szCs w:val="20"/>
+        </w:rPr>
+      </w:pPr>
+      <w:r>
+        <w:rPr>
+          <w:rFonts w:ascii="Courier New" w:hAnsi="Courier New" w:cs="Courier New"/>
+          <w:color w:val="0000FF"/>
+          <w:sz w:val="20"/>
+          <w:szCs w:val="20"/>
+        </w:rPr>
+        <w:t>#include</w:t>
+      </w:r>
+      <w:r>
+        <w:rPr>
+          <w:rFonts w:ascii="Courier New" w:hAnsi="Courier New" w:cs="Courier New"/>
+          <w:color w:val="000000"/>
+          <w:sz w:val="20"/>
+          <w:szCs w:val="20"/>
+        </w:rPr>
+        <w:t xml:space="preserve"> </w:t>
+      </w:r>
+      <w:r>
+        <w:rPr>
+          <w:rFonts w:ascii="Courier New" w:hAnsi="Courier New" w:cs="Courier New"/>
+          <w:color w:val="FF0000"/>
+          <w:sz w:val="20"/>
+          <w:szCs w:val="20"/>
+        </w:rPr>
+        <w:t>"</w:t>
+      </w:r>
+      <w:proofErr w:type="spellStart"/>
+      <w:r>
+        <w:rPr>
+          <w:rFonts w:ascii="Courier New" w:hAnsi="Courier New" w:cs="Courier New"/>
+          <w:color w:val="FF0000"/>
+          <w:sz w:val="20"/>
+          <w:szCs w:val="20"/>
+        </w:rPr>
+        <w:t>PSoCAPI.h</w:t>
+      </w:r>
+      <w:proofErr w:type="spellEnd"/>
+      <w:r>
+        <w:rPr>
+          <w:rFonts w:ascii="Courier New" w:hAnsi="Courier New" w:cs="Courier New"/>
+          <w:color w:val="FF0000"/>
+          <w:sz w:val="20"/>
+          <w:szCs w:val="20"/>
+        </w:rPr>
+        <w:t>"</w:t>
+      </w:r>
+      <w:r>
+        <w:rPr>
+          <w:rFonts w:ascii="Courier New" w:hAnsi="Courier New" w:cs="Courier New"/>
+          <w:color w:val="000000"/>
+          <w:sz w:val="20"/>
+          <w:szCs w:val="20"/>
+        </w:rPr>
+        <w:t xml:space="preserve">    </w:t>
+      </w:r>
+      <w:r>
+        <w:rPr>
+          <w:rFonts w:ascii="Courier New" w:hAnsi="Courier New" w:cs="Courier New"/>
+          <w:color w:val="008000"/>
+          <w:sz w:val="20"/>
+          <w:szCs w:val="20"/>
+        </w:rPr>
+        <w:t xml:space="preserve">// </w:t>
+      </w:r>
+      <w:proofErr w:type="spellStart"/>
+      <w:r>
+        <w:rPr>
+          <w:rFonts w:ascii="Courier New" w:hAnsi="Courier New" w:cs="Courier New"/>
+          <w:color w:val="008000"/>
+          <w:sz w:val="20"/>
+          <w:szCs w:val="20"/>
+        </w:rPr>
+        <w:t>PSoC</w:t>
+      </w:r>
+      <w:proofErr w:type="spellEnd"/>
+      <w:r>
+        <w:rPr>
+          <w:rFonts w:ascii="Courier New" w:hAnsi="Courier New" w:cs="Courier New"/>
+          <w:color w:val="008000"/>
+          <w:sz w:val="20"/>
+          <w:szCs w:val="20"/>
+        </w:rPr>
+        <w:t xml:space="preserve"> API definitions for all User Modules</w:t>
+      </w:r>
+    </w:p>
+    <w:p>
+      <w:pPr>
+        <w:autoSpaceDE w:val="0"/>
+        <w:autoSpaceDN w:val="0"/>
+        <w:adjustRightInd w:val="0"/>
+        <w:spacing w:after="0" w:line="240" w:lineRule="auto"/>
+        <w:rPr>
+          <w:rFonts w:ascii="Courier New" w:hAnsi="Courier New" w:cs="Courier New"/>
+          <w:color w:val="000000"/>
+          <w:sz w:val="20"/>
+          <w:szCs w:val="20"/>
+        </w:rPr>
+      </w:pPr>
+    </w:p>
+    <w:p>
+      <w:pPr>
+        <w:autoSpaceDE w:val="0"/>
+        <w:autoSpaceDN w:val="0"/>
+        <w:adjustRightInd w:val="0"/>
+        <w:spacing w:after="0" w:line="240" w:lineRule="auto"/>
+        <w:rPr>
+          <w:rFonts w:ascii="Courier New" w:hAnsi="Courier New" w:cs="Courier New"/>
+          <w:color w:val="000000"/>
+          <w:sz w:val="20"/>
+          <w:szCs w:val="20"/>
+        </w:rPr>
+      </w:pPr>
+      <w:proofErr w:type="gramStart"/>
+      <w:r>
+        <w:rPr>
+          <w:rFonts w:ascii="Courier New" w:hAnsi="Courier New" w:cs="Courier New"/>
+          <w:color w:val="0000FF"/>
+          <w:sz w:val="20"/>
+          <w:szCs w:val="20"/>
+        </w:rPr>
+        <w:t>extern</w:t>
+      </w:r>
+      <w:proofErr w:type="gramEnd"/>
+      <w:r>
+        <w:rPr>
+          <w:rFonts w:ascii="Courier New" w:hAnsi="Courier New" w:cs="Courier New"/>
+          <w:color w:val="000000"/>
+          <w:sz w:val="20"/>
+          <w:szCs w:val="20"/>
+        </w:rPr>
+        <w:t xml:space="preserve"> </w:t>
+      </w:r>
+      <w:r>
+        <w:rPr>
+          <w:rFonts w:ascii="Courier New" w:hAnsi="Courier New" w:cs="Courier New"/>
+          <w:color w:val="0000FF"/>
+          <w:sz w:val="20"/>
+          <w:szCs w:val="20"/>
+        </w:rPr>
+        <w:t>unsigned</w:t>
+      </w:r>
+      <w:r>
+        <w:rPr>
+          <w:rFonts w:ascii="Courier New" w:hAnsi="Courier New" w:cs="Courier New"/>
+          <w:color w:val="000000"/>
+          <w:sz w:val="20"/>
+          <w:szCs w:val="20"/>
+        </w:rPr>
+        <w:t xml:space="preserve"> </w:t>
+      </w:r>
+      <w:r>
+        <w:rPr>
+          <w:rFonts w:ascii="Courier New" w:hAnsi="Courier New" w:cs="Courier New"/>
+          <w:color w:val="0000FF"/>
+          <w:sz w:val="20"/>
+          <w:szCs w:val="20"/>
+        </w:rPr>
+        <w:t>char</w:t>
+      </w:r>
+      <w:r>
+        <w:rPr>
+          <w:rFonts w:ascii="Courier New" w:hAnsi="Courier New" w:cs="Courier New"/>
+          <w:color w:val="000000"/>
+          <w:sz w:val="20"/>
+          <w:szCs w:val="20"/>
+        </w:rPr>
+        <w:t xml:space="preserve"> </w:t>
+      </w:r>
+      <w:proofErr w:type="spellStart"/>
+      <w:r>
+        <w:rPr>
+          <w:rFonts w:ascii="Courier New" w:hAnsi="Courier New" w:cs="Courier New"/>
+          <w:color w:val="000000"/>
+          <w:sz w:val="20"/>
+          <w:szCs w:val="20"/>
+        </w:rPr>
+        <w:t>bShadow</w:t>
+      </w:r>
+      <w:proofErr w:type="spellEnd"/>
+      <w:r>
+        <w:rPr>
+          <w:rFonts w:ascii="Courier New" w:hAnsi="Courier New" w:cs="Courier New"/>
+          <w:color w:val="000000"/>
+          <w:sz w:val="20"/>
+          <w:szCs w:val="20"/>
+        </w:rPr>
+        <w:t xml:space="preserve"> = </w:t>
+      </w:r>
+      <w:r>
+        <w:rPr>
+          <w:rFonts w:ascii="Courier New" w:hAnsi="Courier New" w:cs="Courier New"/>
+          <w:color w:val="EE82EE"/>
+          <w:sz w:val="20"/>
+          <w:szCs w:val="20"/>
+        </w:rPr>
+        <w:t>0</w:t>
+      </w:r>
+      <w:r>
+        <w:rPr>
+          <w:rFonts w:ascii="Courier New" w:hAnsi="Courier New" w:cs="Courier New"/>
+          <w:color w:val="000000"/>
+          <w:sz w:val="20"/>
+          <w:szCs w:val="20"/>
+        </w:rPr>
+        <w:t>;</w:t>
+      </w:r>
+    </w:p>
+    <w:p>
+      <w:pPr>
+        <w:autoSpaceDE w:val="0"/>
+        <w:autoSpaceDN w:val="0"/>
+        <w:adjustRightInd w:val="0"/>
+        <w:spacing w:after="0" w:line="240" w:lineRule="auto"/>
+        <w:rPr>
+          <w:rFonts w:ascii="Courier New" w:hAnsi="Courier New" w:cs="Courier New"/>
+          <w:color w:val="000000"/>
+          <w:sz w:val="20"/>
+          <w:szCs w:val="20"/>
+        </w:rPr>
+      </w:pPr>
+    </w:p>
+    <w:p>
+      <w:pPr>
+        <w:autoSpaceDE w:val="0"/>
+        <w:autoSpaceDN w:val="0"/>
+        <w:adjustRightInd w:val="0"/>
+        <w:spacing w:after="0" w:line="240" w:lineRule="auto"/>
+        <w:rPr>
+          <w:rFonts w:ascii="Courier New" w:hAnsi="Courier New" w:cs="Courier New"/>
+          <w:color w:val="000000"/>
+          <w:sz w:val="20"/>
+          <w:szCs w:val="20"/>
+        </w:rPr>
+      </w:pPr>
+      <w:proofErr w:type="gramStart"/>
+      <w:r>
+        <w:rPr>
+          <w:rFonts w:ascii="Courier New" w:hAnsi="Courier New" w:cs="Courier New"/>
+          <w:color w:val="0000FF"/>
+          <w:sz w:val="20"/>
+          <w:szCs w:val="20"/>
+        </w:rPr>
+        <w:t>void</w:t>
+      </w:r>
+      <w:proofErr w:type="gramEnd"/>
+      <w:r>
+        <w:rPr>
+          <w:rFonts w:ascii="Courier New" w:hAnsi="Courier New" w:cs="Courier New"/>
+          <w:color w:val="000000"/>
+          <w:sz w:val="20"/>
+          <w:szCs w:val="20"/>
+        </w:rPr>
+        <w:t xml:space="preserve"> main(</w:t>
+      </w:r>
+      <w:r>
+        <w:rPr>
+          <w:rFonts w:ascii="Courier New" w:hAnsi="Courier New" w:cs="Courier New"/>
+          <w:color w:val="0000FF"/>
+          <w:sz w:val="20"/>
+          <w:szCs w:val="20"/>
+        </w:rPr>
+        <w:t>void</w:t>
+      </w:r>
+      <w:r>
+        <w:rPr>
+          <w:rFonts w:ascii="Courier New" w:hAnsi="Courier New" w:cs="Courier New"/>
+          <w:color w:val="000000"/>
+          <w:sz w:val="20"/>
+          <w:szCs w:val="20"/>
+        </w:rPr>
+        <w:t>){</w:t>
+      </w:r>
+    </w:p>
+    <w:p>
+      <w:pPr>
+        <w:autoSpaceDE w:val="0"/>
+        <w:autoSpaceDN w:val="0"/>
+        <w:adjustRightInd w:val="0"/>
+        <w:spacing w:after="0" w:line="240" w:lineRule="auto"/>
+        <w:rPr>
+          <w:rFonts w:ascii="Courier New" w:hAnsi="Courier New" w:cs="Courier New"/>
+          <w:color w:val="000000"/>
+          <w:sz w:val="20"/>
+          <w:szCs w:val="20"/>
+        </w:rPr>
+      </w:pPr>
+      <w:r>
+        <w:rPr>
+          <w:rFonts w:ascii="Courier New" w:hAnsi="Courier New" w:cs="Courier New"/>
+          <w:color w:val="000000"/>
+          <w:sz w:val="20"/>
+          <w:szCs w:val="20"/>
+        </w:rPr>
+        <w:t xml:space="preserve">PRT1DR = </w:t>
+      </w:r>
+      <w:r>
+        <w:rPr>
+          <w:rFonts w:ascii="Courier New" w:hAnsi="Courier New" w:cs="Courier New"/>
+          <w:color w:val="EE82EE"/>
+          <w:sz w:val="20"/>
+          <w:szCs w:val="20"/>
+        </w:rPr>
+        <w:t>0</w:t>
+      </w:r>
+      <w:r>
+        <w:rPr>
+          <w:rFonts w:ascii="Courier New" w:hAnsi="Courier New" w:cs="Courier New"/>
+          <w:color w:val="000000"/>
+          <w:sz w:val="20"/>
+          <w:szCs w:val="20"/>
+        </w:rPr>
+        <w:t>;</w:t>
+      </w:r>
+    </w:p>
+    <w:p>
+      <w:pPr>
+        <w:autoSpaceDE w:val="0"/>
+        <w:autoSpaceDN w:val="0"/>
+        <w:adjustRightInd w:val="0"/>
+        <w:spacing w:after="0" w:line="240" w:lineRule="auto"/>
+        <w:rPr>
+          <w:rFonts w:ascii="Courier New" w:hAnsi="Courier New" w:cs="Courier New"/>
+          <w:color w:val="000000"/>
+          <w:sz w:val="20"/>
+          <w:szCs w:val="20"/>
+        </w:rPr>
+      </w:pPr>
+      <w:r>
+        <w:rPr>
+          <w:rFonts w:ascii="Courier New" w:hAnsi="Courier New" w:cs="Courier New"/>
+          <w:color w:val="000000"/>
+          <w:sz w:val="20"/>
+          <w:szCs w:val="20"/>
+        </w:rPr>
+        <w:t xml:space="preserve">INT_MSK0 |= </w:t>
+      </w:r>
+      <w:r>
+        <w:rPr>
+          <w:rFonts w:ascii="Courier New" w:hAnsi="Courier New" w:cs="Courier New"/>
+          <w:color w:val="EE82EE"/>
+          <w:sz w:val="20"/>
+          <w:szCs w:val="20"/>
+        </w:rPr>
+        <w:t>0x40</w:t>
+      </w:r>
+      <w:r>
+        <w:rPr>
+          <w:rFonts w:ascii="Courier New" w:hAnsi="Courier New" w:cs="Courier New"/>
+          <w:color w:val="000000"/>
+          <w:sz w:val="20"/>
+          <w:szCs w:val="20"/>
+        </w:rPr>
+        <w:t>;</w:t>
+      </w:r>
+    </w:p>
+    <w:p>
+      <w:pPr>
+        <w:autoSpaceDE w:val="0"/>
+        <w:autoSpaceDN w:val="0"/>
+        <w:adjustRightInd w:val="0"/>
+        <w:spacing w:after="0" w:line="240" w:lineRule="auto"/>
+        <w:rPr>
+          <w:rFonts w:ascii="Courier New" w:hAnsi="Courier New" w:cs="Courier New"/>
+          <w:color w:val="000000"/>
+          <w:sz w:val="20"/>
+          <w:szCs w:val="20"/>
+        </w:rPr>
+      </w:pPr>
+      <w:r>
+        <w:rPr>
+          <w:rFonts w:ascii="Courier New" w:hAnsi="Courier New" w:cs="Courier New"/>
+          <w:color w:val="000000"/>
+          <w:sz w:val="20"/>
+          <w:szCs w:val="20"/>
+        </w:rPr>
+        <w:t>M8C_EnableGInt;</w:t>
+      </w:r>
+    </w:p>
+    <w:p>
+      <w:pPr>
+        <w:autoSpaceDE w:val="0"/>
+        <w:autoSpaceDN w:val="0"/>
+        <w:adjustRightInd w:val="0"/>
+        <w:spacing w:after="0" w:line="240" w:lineRule="auto"/>
+        <w:rPr>
+          <w:rFonts w:ascii="Courier New" w:hAnsi="Courier New" w:cs="Courier New"/>
+          <w:color w:val="000000"/>
+          <w:sz w:val="20"/>
+          <w:szCs w:val="20"/>
+        </w:rPr>
+      </w:pPr>
+      <w:proofErr w:type="gramStart"/>
+      <w:r>
+        <w:rPr>
+          <w:rFonts w:ascii="Courier New" w:hAnsi="Courier New" w:cs="Courier New"/>
+          <w:color w:val="0000FF"/>
+          <w:sz w:val="20"/>
+          <w:szCs w:val="20"/>
+        </w:rPr>
+        <w:t>while</w:t>
+      </w:r>
+      <w:r>
+        <w:rPr>
+          <w:rFonts w:ascii="Courier New" w:hAnsi="Courier New" w:cs="Courier New"/>
+          <w:color w:val="000000"/>
+          <w:sz w:val="20"/>
+          <w:szCs w:val="20"/>
+        </w:rPr>
+        <w:t>(</w:t>
+      </w:r>
+      <w:proofErr w:type="gramEnd"/>
+      <w:r>
+        <w:rPr>
+          <w:rFonts w:ascii="Courier New" w:hAnsi="Courier New" w:cs="Courier New"/>
+          <w:color w:val="EE82EE"/>
+          <w:sz w:val="20"/>
+          <w:szCs w:val="20"/>
+        </w:rPr>
+        <w:t>1</w:t>
+      </w:r>
+      <w:r>
+        <w:rPr>
+          <w:rFonts w:ascii="Courier New" w:hAnsi="Courier New" w:cs="Courier New"/>
+          <w:color w:val="000000"/>
+          <w:sz w:val="20"/>
+          <w:szCs w:val="20"/>
+        </w:rPr>
+        <w:t>){</w:t>
+      </w:r>
+    </w:p>
+    <w:p>
+      <w:pPr>
+        <w:autoSpaceDE w:val="0"/>
+        <w:autoSpaceDN w:val="0"/>
+        <w:adjustRightInd w:val="0"/>
+        <w:spacing w:after="0" w:line="240" w:lineRule="auto"/>
+        <w:rPr>
+          <w:rFonts w:ascii="Courier New" w:hAnsi="Courier New" w:cs="Courier New"/>
+          <w:color w:val="000000"/>
+          <w:sz w:val="20"/>
+          <w:szCs w:val="20"/>
+        </w:rPr>
+      </w:pPr>
+      <w:r>
+        <w:rPr>
+          <w:rFonts w:ascii="Courier New" w:hAnsi="Courier New" w:cs="Courier New"/>
+          <w:color w:val="000000"/>
+          <w:sz w:val="20"/>
+          <w:szCs w:val="20"/>
+        </w:rPr>
+        <w:tab/>
+        <w:t>}</w:t>
+      </w:r>
+    </w:p>
+    <w:p>
+      <w:pPr>
+        <w:autoSpaceDE w:val="0"/>
+        <w:autoSpaceDN w:val="0"/>
+        <w:adjustRightInd w:val="0"/>
+        <w:spacing w:after="0" w:line="240" w:lineRule="auto"/>
+        <w:rPr>
+          <w:rFonts w:ascii="Courier New" w:hAnsi="Courier New" w:cs="Courier New"/>
+          <w:color w:val="000000"/>
+          <w:sz w:val="20"/>
+          <w:szCs w:val="20"/>
+        </w:rPr>
+      </w:pPr>
+      <w:r>
+        <w:rPr>
+          <w:rFonts w:ascii="Courier New" w:hAnsi="Courier New" w:cs="Courier New"/>
+          <w:color w:val="000000"/>
+          <w:sz w:val="20"/>
+          <w:szCs w:val="20"/>
+        </w:rPr>
+        <w:t>}</w:t>
+      </w:r>
+    </w:p>
+    <w:p>
+      <w:pPr>
+        <w:autoSpaceDE w:val="0"/>
+        <w:autoSpaceDN w:val="0"/>
+        <w:adjustRightInd w:val="0"/>
+        <w:spacing w:after="0" w:line="240" w:lineRule="auto"/>
+        <w:rPr>
+          <w:rFonts w:ascii="Courier New" w:hAnsi="Courier New" w:cs="Courier New"/>
+          <w:color w:val="000000"/>
+          <w:sz w:val="20"/>
+          <w:szCs w:val="20"/>
+        </w:rPr>
+      </w:pPr>
+    </w:p>
+    <w:p>
+      <w:pPr>
+        <w:autoSpaceDE w:val="0"/>
+        <w:autoSpaceDN w:val="0"/>
+        <w:adjustRightInd w:val="0"/>
+        <w:spacing w:after="0" w:line="240" w:lineRule="auto"/>
+        <w:rPr>
+          <w:rFonts w:ascii="Courier New" w:hAnsi="Courier New" w:cs="Courier New"/>
+          <w:color w:val="000000"/>
+          <w:sz w:val="20"/>
+          <w:szCs w:val="20"/>
+        </w:rPr>
+      </w:pPr>
+      <w:r>
+        <w:rPr>
+          <w:rFonts w:ascii="Courier New" w:hAnsi="Courier New" w:cs="Courier New"/>
+          <w:color w:val="0000FF"/>
+          <w:sz w:val="20"/>
+          <w:szCs w:val="20"/>
+        </w:rPr>
+        <w:t>#pragma</w:t>
+      </w:r>
+      <w:r>
+        <w:rPr>
+          <w:rFonts w:ascii="Courier New" w:hAnsi="Courier New" w:cs="Courier New"/>
+          <w:color w:val="000000"/>
+          <w:sz w:val="20"/>
+          <w:szCs w:val="20"/>
+        </w:rPr>
+        <w:t xml:space="preserve"> </w:t>
+      </w:r>
+      <w:proofErr w:type="spellStart"/>
+      <w:r>
+        <w:rPr>
+          <w:rFonts w:ascii="Courier New" w:hAnsi="Courier New" w:cs="Courier New"/>
+          <w:color w:val="000000"/>
+          <w:sz w:val="20"/>
+          <w:szCs w:val="20"/>
+        </w:rPr>
+        <w:t>interrupt_handler</w:t>
+      </w:r>
+      <w:proofErr w:type="spellEnd"/>
+      <w:r>
+        <w:rPr>
+          <w:rFonts w:ascii="Courier New" w:hAnsi="Courier New" w:cs="Courier New"/>
+          <w:color w:val="000000"/>
+          <w:sz w:val="20"/>
+          <w:szCs w:val="20"/>
+        </w:rPr>
+        <w:t xml:space="preserve"> </w:t>
+      </w:r>
+      <w:proofErr w:type="spellStart"/>
+      <w:r>
+        <w:rPr>
+          <w:rFonts w:ascii="Courier New" w:hAnsi="Courier New" w:cs="Courier New"/>
+          <w:color w:val="000000"/>
+          <w:sz w:val="20"/>
+          <w:szCs w:val="20"/>
+        </w:rPr>
+        <w:t>SleepTimerISR</w:t>
+      </w:r>
+      <w:proofErr w:type="spellEnd"/>
+    </w:p>
+    <w:p>
+      <w:pPr>
+        <w:autoSpaceDE w:val="0"/>
+        <w:autoSpaceDN w:val="0"/>
+        <w:adjustRightInd w:val="0"/>
+        <w:spacing w:after="0" w:line="240" w:lineRule="auto"/>
+        <w:rPr>
+          <w:rFonts w:ascii="Courier New" w:hAnsi="Courier New" w:cs="Courier New"/>
+          <w:color w:val="000000"/>
+          <w:sz w:val="20"/>
+          <w:szCs w:val="20"/>
+        </w:rPr>
+      </w:pPr>
+    </w:p>
+    <w:p>
+      <w:pPr>
+        <w:autoSpaceDE w:val="0"/>
+        <w:autoSpaceDN w:val="0"/>
+        <w:adjustRightInd w:val="0"/>
+        <w:spacing w:after="0" w:line="240" w:lineRule="auto"/>
+        <w:rPr>
+          <w:rFonts w:ascii="Courier New" w:hAnsi="Courier New" w:cs="Courier New"/>
+          <w:color w:val="000000"/>
+          <w:sz w:val="20"/>
+          <w:szCs w:val="20"/>
+        </w:rPr>
+      </w:pPr>
+      <w:proofErr w:type="gramStart"/>
+      <w:r>
+        <w:rPr>
+          <w:rFonts w:ascii="Courier New" w:hAnsi="Courier New" w:cs="Courier New"/>
+          <w:color w:val="0000FF"/>
+          <w:sz w:val="20"/>
+          <w:szCs w:val="20"/>
+        </w:rPr>
+        <w:t>void</w:t>
+      </w:r>
+      <w:proofErr w:type="gramEnd"/>
+      <w:r>
+        <w:rPr>
+          <w:rFonts w:ascii="Courier New" w:hAnsi="Courier New" w:cs="Courier New"/>
+          <w:color w:val="000000"/>
+          <w:sz w:val="20"/>
+          <w:szCs w:val="20"/>
+        </w:rPr>
+        <w:t xml:space="preserve"> </w:t>
+      </w:r>
+      <w:proofErr w:type="spellStart"/>
+      <w:r>
+        <w:rPr>
+          <w:rFonts w:ascii="Courier New" w:hAnsi="Courier New" w:cs="Courier New"/>
+          <w:color w:val="000000"/>
+          <w:sz w:val="20"/>
+          <w:szCs w:val="20"/>
+        </w:rPr>
+        <w:t>SleepTimerISR</w:t>
+      </w:r>
+      <w:proofErr w:type="spellEnd"/>
+      <w:r>
+        <w:rPr>
+          <w:rFonts w:ascii="Courier New" w:hAnsi="Courier New" w:cs="Courier New"/>
+          <w:color w:val="000000"/>
+          <w:sz w:val="20"/>
+          <w:szCs w:val="20"/>
+        </w:rPr>
+        <w:t>(</w:t>
+      </w:r>
+      <w:r>
+        <w:rPr>
+          <w:rFonts w:ascii="Courier New" w:hAnsi="Courier New" w:cs="Courier New"/>
+          <w:color w:val="0000FF"/>
+          <w:sz w:val="20"/>
+          <w:szCs w:val="20"/>
+        </w:rPr>
+        <w:t>void</w:t>
+      </w:r>
+      <w:r>
+        <w:rPr>
+          <w:rFonts w:ascii="Courier New" w:hAnsi="Courier New" w:cs="Courier New"/>
+          <w:color w:val="000000"/>
+          <w:sz w:val="20"/>
+          <w:szCs w:val="20"/>
+        </w:rPr>
+        <w:t>){</w:t>
+      </w:r>
+    </w:p>
+    <w:p>
+      <w:pPr>
+        <w:autoSpaceDE w:val="0"/>
+        <w:autoSpaceDN w:val="0"/>
+        <w:adjustRightInd w:val="0"/>
+        <w:spacing w:after="0" w:line="240" w:lineRule="auto"/>
+        <w:rPr>
+          <w:rFonts w:ascii="Courier New" w:hAnsi="Courier New" w:cs="Courier New"/>
+          <w:color w:val="000000"/>
+          <w:sz w:val="20"/>
+          <w:szCs w:val="20"/>
+        </w:rPr>
+      </w:pPr>
+      <w:r>
+        <w:rPr>
+          <w:rFonts w:ascii="Courier New" w:hAnsi="Courier New" w:cs="Courier New"/>
+          <w:color w:val="000000"/>
+          <w:sz w:val="20"/>
+          <w:szCs w:val="20"/>
+        </w:rPr>
+        <w:tab/>
+        <w:t>M8C_Sleep;</w:t>
+      </w:r>
+    </w:p>
+    <w:p>
+      <w:pPr>
+        <w:autoSpaceDE w:val="0"/>
+        <w:autoSpaceDN w:val="0"/>
+        <w:adjustRightInd w:val="0"/>
+        <w:spacing w:after="0" w:line="240" w:lineRule="auto"/>
+        <w:rPr>
+          <w:rFonts w:ascii="Courier New" w:hAnsi="Courier New" w:cs="Courier New"/>
+          <w:color w:val="000000"/>
+          <w:sz w:val="20"/>
+          <w:szCs w:val="20"/>
+        </w:rPr>
+      </w:pPr>
+      <w:r>
+        <w:rPr>
+          <w:rFonts w:ascii="Courier New" w:hAnsi="Courier New" w:cs="Courier New"/>
+          <w:color w:val="000000"/>
+          <w:sz w:val="20"/>
+          <w:szCs w:val="20"/>
+        </w:rPr>
+        <w:tab/>
+      </w:r>
+      <w:proofErr w:type="spellStart"/>
+      <w:proofErr w:type="gramStart"/>
+      <w:r>
+        <w:rPr>
+          <w:rFonts w:ascii="Courier New" w:hAnsi="Courier New" w:cs="Courier New"/>
+          <w:color w:val="000000"/>
+          <w:sz w:val="20"/>
+          <w:szCs w:val="20"/>
+        </w:rPr>
+        <w:t>bShadow</w:t>
+      </w:r>
+      <w:proofErr w:type="spellEnd"/>
+      <w:proofErr w:type="gramEnd"/>
+      <w:r>
+        <w:rPr>
+          <w:rFonts w:ascii="Courier New" w:hAnsi="Courier New" w:cs="Courier New"/>
+          <w:color w:val="000000"/>
+          <w:sz w:val="20"/>
+          <w:szCs w:val="20"/>
+        </w:rPr>
+        <w:t>++;</w:t>
+      </w:r>
+    </w:p>
+    <w:p>
+      <w:pPr>
+        <w:autoSpaceDE w:val="0"/>
+        <w:autoSpaceDN w:val="0"/>
+        <w:adjustRightInd w:val="0"/>
+        <w:spacing w:after="0" w:line="240" w:lineRule="auto"/>
+        <w:rPr>
+          <w:rFonts w:ascii="Courier New" w:hAnsi="Courier New" w:cs="Courier New"/>
+          <w:color w:val="000000"/>
+          <w:sz w:val="20"/>
+          <w:szCs w:val="20"/>
+        </w:rPr>
+      </w:pPr>
+      <w:r>
+        <w:rPr>
+          <w:rFonts w:ascii="Courier New" w:hAnsi="Courier New" w:cs="Courier New"/>
+          <w:color w:val="000000"/>
+          <w:sz w:val="20"/>
+          <w:szCs w:val="20"/>
+        </w:rPr>
+        <w:tab/>
+        <w:t xml:space="preserve">PRT1DR = </w:t>
+      </w:r>
+      <w:proofErr w:type="spellStart"/>
+      <w:r>
+        <w:rPr>
+          <w:rFonts w:ascii="Courier New" w:hAnsi="Courier New" w:cs="Courier New"/>
+          <w:color w:val="000000"/>
+          <w:sz w:val="20"/>
+          <w:szCs w:val="20"/>
+        </w:rPr>
+        <w:t>bShadow</w:t>
+      </w:r>
+      <w:proofErr w:type="spellEnd"/>
+      <w:r>
+        <w:rPr>
+          <w:rFonts w:ascii="Courier New" w:hAnsi="Courier New" w:cs="Courier New"/>
+          <w:color w:val="000000"/>
+          <w:sz w:val="20"/>
+          <w:szCs w:val="20"/>
+        </w:rPr>
+        <w:t>;</w:t>
+      </w:r>
+    </w:p>
+    <w:p>
+      <w:pPr>
+        <w:rPr>
+          <w:rFonts w:ascii="Courier New" w:hAnsi="Courier New" w:cs="Courier New"/>
+          <w:color w:val="000000"/>
+          <w:sz w:val="20"/>
+          <w:szCs w:val="20"/>
+        </w:rPr>
+      </w:pPr>
+      <w:r>
+        <w:rPr>
+          <w:rFonts w:ascii="Courier New" w:hAnsi="Courier New" w:cs="Courier New"/>
+          <w:color w:val="000000"/>
+          <w:sz w:val="20"/>
+          <w:szCs w:val="20"/>
+        </w:rPr>
+        <w:t>}</w:t>
+      </w:r>
     </w:p>
     <w:p>
       <w:pPr>
@@ -4600,6 +6468,56 @@
       <w:r>
         <w:t>Initials______________        Date________________    Time___________________</w:t>
       </w:r>
+    </w:p>
+    <w:p>
+      <w:pPr>
+        <w:ind w:left="360"/>
+      </w:pPr>
+    </w:p>
+    <w:p>
+      <w:pPr>
+        <w:ind w:left="360"/>
+      </w:pPr>
+    </w:p>
+    <w:p>
+      <w:pPr>
+        <w:ind w:left="360"/>
+      </w:pPr>
+    </w:p>
+    <w:p>
+      <w:pPr>
+        <w:ind w:left="360"/>
+      </w:pPr>
+    </w:p>
+    <w:p>
+      <w:pPr>
+        <w:ind w:left="360"/>
+      </w:pPr>
+    </w:p>
+    <w:p>
+      <w:pPr>
+        <w:ind w:left="360"/>
+      </w:pPr>
+    </w:p>
+    <w:p>
+      <w:pPr>
+        <w:ind w:left="360"/>
+      </w:pPr>
+    </w:p>
+    <w:p>
+      <w:pPr>
+        <w:ind w:left="360"/>
+      </w:pPr>
+    </w:p>
+    <w:p>
+      <w:pPr>
+        <w:ind w:left="360"/>
+      </w:pPr>
+    </w:p>
+    <w:p>
+      <w:pPr>
+        <w:ind w:left="360"/>
+      </w:pPr>
     </w:p>
     <w:p>
       <w:pPr>
@@ -4621,6 +6539,7 @@
           <w:szCs w:val="28"/>
           <w:u w:val="single"/>
         </w:rPr>
+        <w:lastRenderedPageBreak/>
         <w:t>Lab 2F – Software Interrupts</w:t>
       </w:r>
     </w:p>
@@ -4658,25 +6577,22 @@
     </w:p>
     <w:p>
       <w:pPr>
-        <w:ind w:left="360"/>
-      </w:pPr>
-    </w:p>
-    <w:p>
-      <w:pPr>
-        <w:ind w:left="360"/>
-      </w:pPr>
-    </w:p>
-    <w:p>
-      <w:pPr>
-        <w:ind w:left="360"/>
-      </w:pPr>
-    </w:p>
-    <w:p>
-      <w:pPr>
-        <w:ind w:left="360"/>
-      </w:pPr>
-      <w:r>
-        <w:lastRenderedPageBreak/>
+        <w:rPr>
+          <w:b/>
+        </w:rPr>
+      </w:pPr>
+      <w:r>
+        <w:rPr>
+          <w:b/>
+        </w:rPr>
+        <w:t xml:space="preserve">The processor was posting the sleep timer automatically on its own count. By setting ENSWINT, we set the sleep timer in-between the processor’s own count. </w:t>
+      </w:r>
+    </w:p>
+    <w:p>
+      <w:pPr>
+        <w:ind w:left="360"/>
+      </w:pPr>
+      <w:r>
         <w:t xml:space="preserve">2F-2 </w:t>
       </w:r>
       <w:proofErr w:type="gramStart"/>
@@ -4690,23 +6606,16 @@
     </w:p>
     <w:p>
       <w:pPr>
-        <w:ind w:left="360"/>
-      </w:pPr>
-    </w:p>
-    <w:p>
-      <w:pPr>
-        <w:ind w:left="360"/>
-      </w:pPr>
-    </w:p>
-    <w:p>
-      <w:pPr>
-        <w:ind w:left="360"/>
-      </w:pPr>
-    </w:p>
-    <w:p>
-      <w:pPr>
-        <w:ind w:left="360"/>
-      </w:pPr>
+        <w:rPr>
+          <w:b/>
+        </w:rPr>
+      </w:pPr>
+      <w:r>
+        <w:rPr>
+          <w:b/>
+        </w:rPr>
+        <w:t>The program should be looping through much faster. Because every time it exists the sleep timer function, it should set it again in the while loop.</w:t>
+      </w:r>
     </w:p>
     <w:p>
       <w:pPr>
@@ -4718,8 +6627,16 @@
     </w:p>
     <w:p>
       <w:pPr>
-        <w:ind w:left="360"/>
-      </w:pPr>
+        <w:rPr>
+          <w:b/>
+        </w:rPr>
+      </w:pPr>
+      <w:r>
+        <w:rPr>
+          <w:b/>
+        </w:rPr>
+        <w:t>Yes</w:t>
+      </w:r>
     </w:p>
     <w:p>
       <w:pPr>
@@ -4739,8 +6656,981 @@
     </w:p>
     <w:p>
       <w:pPr>
-        <w:ind w:left="360"/>
-      </w:pPr>
+        <w:rPr>
+          <w:b/>
+        </w:rPr>
+      </w:pPr>
+      <w:r>
+        <w:rPr>
+          <w:b/>
+        </w:rPr>
+        <w:t>The purpose is to enter the interrupt function even when it normally shouldn’t be executed.</w:t>
+      </w:r>
+    </w:p>
+    <w:p>
+      <w:pPr>
+        <w:autoSpaceDE w:val="0"/>
+        <w:autoSpaceDN w:val="0"/>
+        <w:adjustRightInd w:val="0"/>
+        <w:spacing w:after="0" w:line="240" w:lineRule="auto"/>
+        <w:rPr>
+          <w:rFonts w:ascii="Courier New" w:hAnsi="Courier New" w:cs="Courier New"/>
+          <w:color w:val="008000"/>
+          <w:sz w:val="20"/>
+          <w:szCs w:val="20"/>
+        </w:rPr>
+      </w:pPr>
+      <w:r>
+        <w:rPr>
+          <w:rFonts w:ascii="Courier New" w:hAnsi="Courier New" w:cs="Courier New"/>
+          <w:color w:val="0000FF"/>
+          <w:sz w:val="20"/>
+          <w:szCs w:val="20"/>
+        </w:rPr>
+        <w:t>#include</w:t>
+      </w:r>
+      <w:r>
+        <w:rPr>
+          <w:rFonts w:ascii="Courier New" w:hAnsi="Courier New" w:cs="Courier New"/>
+          <w:color w:val="000000"/>
+          <w:sz w:val="20"/>
+          <w:szCs w:val="20"/>
+        </w:rPr>
+        <w:t xml:space="preserve"> &lt;m8c.h&gt;        </w:t>
+      </w:r>
+      <w:r>
+        <w:rPr>
+          <w:rFonts w:ascii="Courier New" w:hAnsi="Courier New" w:cs="Courier New"/>
+          <w:color w:val="008000"/>
+          <w:sz w:val="20"/>
+          <w:szCs w:val="20"/>
+        </w:rPr>
+        <w:t>// part specific constants and macros</w:t>
+      </w:r>
+    </w:p>
+    <w:p>
+      <w:pPr>
+        <w:autoSpaceDE w:val="0"/>
+        <w:autoSpaceDN w:val="0"/>
+        <w:adjustRightInd w:val="0"/>
+        <w:spacing w:after="0" w:line="240" w:lineRule="auto"/>
+        <w:rPr>
+          <w:rFonts w:ascii="Courier New" w:hAnsi="Courier New" w:cs="Courier New"/>
+          <w:color w:val="008000"/>
+          <w:sz w:val="20"/>
+          <w:szCs w:val="20"/>
+        </w:rPr>
+      </w:pPr>
+      <w:r>
+        <w:rPr>
+          <w:rFonts w:ascii="Courier New" w:hAnsi="Courier New" w:cs="Courier New"/>
+          <w:color w:val="0000FF"/>
+          <w:sz w:val="20"/>
+          <w:szCs w:val="20"/>
+        </w:rPr>
+        <w:t>#include</w:t>
+      </w:r>
+      <w:r>
+        <w:rPr>
+          <w:rFonts w:ascii="Courier New" w:hAnsi="Courier New" w:cs="Courier New"/>
+          <w:color w:val="000000"/>
+          <w:sz w:val="20"/>
+          <w:szCs w:val="20"/>
+        </w:rPr>
+        <w:t xml:space="preserve"> </w:t>
+      </w:r>
+      <w:r>
+        <w:rPr>
+          <w:rFonts w:ascii="Courier New" w:hAnsi="Courier New" w:cs="Courier New"/>
+          <w:color w:val="FF0000"/>
+          <w:sz w:val="20"/>
+          <w:szCs w:val="20"/>
+        </w:rPr>
+        <w:t>"</w:t>
+      </w:r>
+      <w:proofErr w:type="spellStart"/>
+      <w:r>
+        <w:rPr>
+          <w:rFonts w:ascii="Courier New" w:hAnsi="Courier New" w:cs="Courier New"/>
+          <w:color w:val="FF0000"/>
+          <w:sz w:val="20"/>
+          <w:szCs w:val="20"/>
+        </w:rPr>
+        <w:t>PSoCAPI.h</w:t>
+      </w:r>
+      <w:proofErr w:type="spellEnd"/>
+      <w:r>
+        <w:rPr>
+          <w:rFonts w:ascii="Courier New" w:hAnsi="Courier New" w:cs="Courier New"/>
+          <w:color w:val="FF0000"/>
+          <w:sz w:val="20"/>
+          <w:szCs w:val="20"/>
+        </w:rPr>
+        <w:t>"</w:t>
+      </w:r>
+      <w:r>
+        <w:rPr>
+          <w:rFonts w:ascii="Courier New" w:hAnsi="Courier New" w:cs="Courier New"/>
+          <w:color w:val="000000"/>
+          <w:sz w:val="20"/>
+          <w:szCs w:val="20"/>
+        </w:rPr>
+        <w:t xml:space="preserve">    </w:t>
+      </w:r>
+      <w:r>
+        <w:rPr>
+          <w:rFonts w:ascii="Courier New" w:hAnsi="Courier New" w:cs="Courier New"/>
+          <w:color w:val="008000"/>
+          <w:sz w:val="20"/>
+          <w:szCs w:val="20"/>
+        </w:rPr>
+        <w:t xml:space="preserve">// </w:t>
+      </w:r>
+      <w:proofErr w:type="spellStart"/>
+      <w:r>
+        <w:rPr>
+          <w:rFonts w:ascii="Courier New" w:hAnsi="Courier New" w:cs="Courier New"/>
+          <w:color w:val="008000"/>
+          <w:sz w:val="20"/>
+          <w:szCs w:val="20"/>
+        </w:rPr>
+        <w:t>PSoC</w:t>
+      </w:r>
+      <w:proofErr w:type="spellEnd"/>
+      <w:r>
+        <w:rPr>
+          <w:rFonts w:ascii="Courier New" w:hAnsi="Courier New" w:cs="Courier New"/>
+          <w:color w:val="008000"/>
+          <w:sz w:val="20"/>
+          <w:szCs w:val="20"/>
+        </w:rPr>
+        <w:t xml:space="preserve"> API definitions for all User Modules</w:t>
+      </w:r>
+    </w:p>
+    <w:p>
+      <w:pPr>
+        <w:autoSpaceDE w:val="0"/>
+        <w:autoSpaceDN w:val="0"/>
+        <w:adjustRightInd w:val="0"/>
+        <w:spacing w:after="0" w:line="240" w:lineRule="auto"/>
+        <w:rPr>
+          <w:rFonts w:ascii="Courier New" w:hAnsi="Courier New" w:cs="Courier New"/>
+          <w:color w:val="000000"/>
+          <w:sz w:val="20"/>
+          <w:szCs w:val="20"/>
+        </w:rPr>
+      </w:pPr>
+    </w:p>
+    <w:p>
+      <w:pPr>
+        <w:autoSpaceDE w:val="0"/>
+        <w:autoSpaceDN w:val="0"/>
+        <w:adjustRightInd w:val="0"/>
+        <w:spacing w:after="0" w:line="240" w:lineRule="auto"/>
+        <w:rPr>
+          <w:rFonts w:ascii="Courier New" w:hAnsi="Courier New" w:cs="Courier New"/>
+          <w:color w:val="000000"/>
+          <w:sz w:val="20"/>
+          <w:szCs w:val="20"/>
+        </w:rPr>
+      </w:pPr>
+      <w:proofErr w:type="gramStart"/>
+      <w:r>
+        <w:rPr>
+          <w:rFonts w:ascii="Courier New" w:hAnsi="Courier New" w:cs="Courier New"/>
+          <w:color w:val="0000FF"/>
+          <w:sz w:val="20"/>
+          <w:szCs w:val="20"/>
+        </w:rPr>
+        <w:t>extern</w:t>
+      </w:r>
+      <w:proofErr w:type="gramEnd"/>
+      <w:r>
+        <w:rPr>
+          <w:rFonts w:ascii="Courier New" w:hAnsi="Courier New" w:cs="Courier New"/>
+          <w:color w:val="000000"/>
+          <w:sz w:val="20"/>
+          <w:szCs w:val="20"/>
+        </w:rPr>
+        <w:t xml:space="preserve"> </w:t>
+      </w:r>
+      <w:r>
+        <w:rPr>
+          <w:rFonts w:ascii="Courier New" w:hAnsi="Courier New" w:cs="Courier New"/>
+          <w:color w:val="0000FF"/>
+          <w:sz w:val="20"/>
+          <w:szCs w:val="20"/>
+        </w:rPr>
+        <w:t>unsigned</w:t>
+      </w:r>
+      <w:r>
+        <w:rPr>
+          <w:rFonts w:ascii="Courier New" w:hAnsi="Courier New" w:cs="Courier New"/>
+          <w:color w:val="000000"/>
+          <w:sz w:val="20"/>
+          <w:szCs w:val="20"/>
+        </w:rPr>
+        <w:t xml:space="preserve"> </w:t>
+      </w:r>
+      <w:r>
+        <w:rPr>
+          <w:rFonts w:ascii="Courier New" w:hAnsi="Courier New" w:cs="Courier New"/>
+          <w:color w:val="0000FF"/>
+          <w:sz w:val="20"/>
+          <w:szCs w:val="20"/>
+        </w:rPr>
+        <w:t>char</w:t>
+      </w:r>
+      <w:r>
+        <w:rPr>
+          <w:rFonts w:ascii="Courier New" w:hAnsi="Courier New" w:cs="Courier New"/>
+          <w:color w:val="000000"/>
+          <w:sz w:val="20"/>
+          <w:szCs w:val="20"/>
+        </w:rPr>
+        <w:t xml:space="preserve"> </w:t>
+      </w:r>
+      <w:proofErr w:type="spellStart"/>
+      <w:r>
+        <w:rPr>
+          <w:rFonts w:ascii="Courier New" w:hAnsi="Courier New" w:cs="Courier New"/>
+          <w:color w:val="000000"/>
+          <w:sz w:val="20"/>
+          <w:szCs w:val="20"/>
+        </w:rPr>
+        <w:t>bShadow</w:t>
+      </w:r>
+      <w:proofErr w:type="spellEnd"/>
+      <w:r>
+        <w:rPr>
+          <w:rFonts w:ascii="Courier New" w:hAnsi="Courier New" w:cs="Courier New"/>
+          <w:color w:val="000000"/>
+          <w:sz w:val="20"/>
+          <w:szCs w:val="20"/>
+        </w:rPr>
+        <w:t xml:space="preserve"> = </w:t>
+      </w:r>
+      <w:r>
+        <w:rPr>
+          <w:rFonts w:ascii="Courier New" w:hAnsi="Courier New" w:cs="Courier New"/>
+          <w:color w:val="EE82EE"/>
+          <w:sz w:val="20"/>
+          <w:szCs w:val="20"/>
+        </w:rPr>
+        <w:t>0</w:t>
+      </w:r>
+      <w:r>
+        <w:rPr>
+          <w:rFonts w:ascii="Courier New" w:hAnsi="Courier New" w:cs="Courier New"/>
+          <w:color w:val="000000"/>
+          <w:sz w:val="20"/>
+          <w:szCs w:val="20"/>
+        </w:rPr>
+        <w:t>;</w:t>
+      </w:r>
+    </w:p>
+    <w:p>
+      <w:pPr>
+        <w:autoSpaceDE w:val="0"/>
+        <w:autoSpaceDN w:val="0"/>
+        <w:adjustRightInd w:val="0"/>
+        <w:spacing w:after="0" w:line="240" w:lineRule="auto"/>
+        <w:rPr>
+          <w:rFonts w:ascii="Courier New" w:hAnsi="Courier New" w:cs="Courier New"/>
+          <w:color w:val="000000"/>
+          <w:sz w:val="20"/>
+          <w:szCs w:val="20"/>
+        </w:rPr>
+      </w:pPr>
+    </w:p>
+    <w:p>
+      <w:pPr>
+        <w:autoSpaceDE w:val="0"/>
+        <w:autoSpaceDN w:val="0"/>
+        <w:adjustRightInd w:val="0"/>
+        <w:spacing w:after="0" w:line="240" w:lineRule="auto"/>
+        <w:rPr>
+          <w:rFonts w:ascii="Courier New" w:hAnsi="Courier New" w:cs="Courier New"/>
+          <w:color w:val="000000"/>
+          <w:sz w:val="20"/>
+          <w:szCs w:val="20"/>
+        </w:rPr>
+      </w:pPr>
+      <w:proofErr w:type="gramStart"/>
+      <w:r>
+        <w:rPr>
+          <w:rFonts w:ascii="Courier New" w:hAnsi="Courier New" w:cs="Courier New"/>
+          <w:color w:val="0000FF"/>
+          <w:sz w:val="20"/>
+          <w:szCs w:val="20"/>
+        </w:rPr>
+        <w:t>void</w:t>
+      </w:r>
+      <w:proofErr w:type="gramEnd"/>
+      <w:r>
+        <w:rPr>
+          <w:rFonts w:ascii="Courier New" w:hAnsi="Courier New" w:cs="Courier New"/>
+          <w:color w:val="000000"/>
+          <w:sz w:val="20"/>
+          <w:szCs w:val="20"/>
+        </w:rPr>
+        <w:t xml:space="preserve"> main(</w:t>
+      </w:r>
+      <w:r>
+        <w:rPr>
+          <w:rFonts w:ascii="Courier New" w:hAnsi="Courier New" w:cs="Courier New"/>
+          <w:color w:val="0000FF"/>
+          <w:sz w:val="20"/>
+          <w:szCs w:val="20"/>
+        </w:rPr>
+        <w:t>void</w:t>
+      </w:r>
+      <w:r>
+        <w:rPr>
+          <w:rFonts w:ascii="Courier New" w:hAnsi="Courier New" w:cs="Courier New"/>
+          <w:color w:val="000000"/>
+          <w:sz w:val="20"/>
+          <w:szCs w:val="20"/>
+        </w:rPr>
+        <w:t>){</w:t>
+      </w:r>
+    </w:p>
+    <w:p>
+      <w:pPr>
+        <w:autoSpaceDE w:val="0"/>
+        <w:autoSpaceDN w:val="0"/>
+        <w:adjustRightInd w:val="0"/>
+        <w:spacing w:after="0" w:line="240" w:lineRule="auto"/>
+        <w:rPr>
+          <w:rFonts w:ascii="Courier New" w:hAnsi="Courier New" w:cs="Courier New"/>
+          <w:color w:val="000000"/>
+          <w:sz w:val="20"/>
+          <w:szCs w:val="20"/>
+        </w:rPr>
+      </w:pPr>
+      <w:r>
+        <w:rPr>
+          <w:rFonts w:ascii="Courier New" w:hAnsi="Courier New" w:cs="Courier New"/>
+          <w:color w:val="000000"/>
+          <w:sz w:val="20"/>
+          <w:szCs w:val="20"/>
+        </w:rPr>
+        <w:t xml:space="preserve">PRT1DR = </w:t>
+      </w:r>
+      <w:r>
+        <w:rPr>
+          <w:rFonts w:ascii="Courier New" w:hAnsi="Courier New" w:cs="Courier New"/>
+          <w:color w:val="EE82EE"/>
+          <w:sz w:val="20"/>
+          <w:szCs w:val="20"/>
+        </w:rPr>
+        <w:t>0</w:t>
+      </w:r>
+      <w:r>
+        <w:rPr>
+          <w:rFonts w:ascii="Courier New" w:hAnsi="Courier New" w:cs="Courier New"/>
+          <w:color w:val="000000"/>
+          <w:sz w:val="20"/>
+          <w:szCs w:val="20"/>
+        </w:rPr>
+        <w:t>;</w:t>
+      </w:r>
+    </w:p>
+    <w:p>
+      <w:pPr>
+        <w:autoSpaceDE w:val="0"/>
+        <w:autoSpaceDN w:val="0"/>
+        <w:adjustRightInd w:val="0"/>
+        <w:spacing w:after="0" w:line="240" w:lineRule="auto"/>
+        <w:rPr>
+          <w:rFonts w:ascii="Courier New" w:hAnsi="Courier New" w:cs="Courier New"/>
+          <w:color w:val="000000"/>
+          <w:sz w:val="20"/>
+          <w:szCs w:val="20"/>
+        </w:rPr>
+      </w:pPr>
+      <w:r>
+        <w:rPr>
+          <w:rFonts w:ascii="Courier New" w:hAnsi="Courier New" w:cs="Courier New"/>
+          <w:color w:val="000000"/>
+          <w:sz w:val="20"/>
+          <w:szCs w:val="20"/>
+        </w:rPr>
+        <w:t xml:space="preserve">INT_MSK0 |= </w:t>
+      </w:r>
+      <w:r>
+        <w:rPr>
+          <w:rFonts w:ascii="Courier New" w:hAnsi="Courier New" w:cs="Courier New"/>
+          <w:color w:val="EE82EE"/>
+          <w:sz w:val="20"/>
+          <w:szCs w:val="20"/>
+        </w:rPr>
+        <w:t>0x40</w:t>
+      </w:r>
+      <w:r>
+        <w:rPr>
+          <w:rFonts w:ascii="Courier New" w:hAnsi="Courier New" w:cs="Courier New"/>
+          <w:color w:val="000000"/>
+          <w:sz w:val="20"/>
+          <w:szCs w:val="20"/>
+        </w:rPr>
+        <w:t>;</w:t>
+      </w:r>
+    </w:p>
+    <w:p>
+      <w:pPr>
+        <w:autoSpaceDE w:val="0"/>
+        <w:autoSpaceDN w:val="0"/>
+        <w:adjustRightInd w:val="0"/>
+        <w:spacing w:after="0" w:line="240" w:lineRule="auto"/>
+        <w:rPr>
+          <w:rFonts w:ascii="Courier New" w:hAnsi="Courier New" w:cs="Courier New"/>
+          <w:color w:val="000000"/>
+          <w:sz w:val="20"/>
+          <w:szCs w:val="20"/>
+        </w:rPr>
+      </w:pPr>
+      <w:r>
+        <w:rPr>
+          <w:rFonts w:ascii="Courier New" w:hAnsi="Courier New" w:cs="Courier New"/>
+          <w:color w:val="000000"/>
+          <w:sz w:val="20"/>
+          <w:szCs w:val="20"/>
+        </w:rPr>
+        <w:t xml:space="preserve">INT_MSK3 |= </w:t>
+      </w:r>
+      <w:r>
+        <w:rPr>
+          <w:rFonts w:ascii="Courier New" w:hAnsi="Courier New" w:cs="Courier New"/>
+          <w:color w:val="EE82EE"/>
+          <w:sz w:val="20"/>
+          <w:szCs w:val="20"/>
+        </w:rPr>
+        <w:t>0x80</w:t>
+      </w:r>
+      <w:r>
+        <w:rPr>
+          <w:rFonts w:ascii="Courier New" w:hAnsi="Courier New" w:cs="Courier New"/>
+          <w:color w:val="000000"/>
+          <w:sz w:val="20"/>
+          <w:szCs w:val="20"/>
+        </w:rPr>
+        <w:t>;</w:t>
+      </w:r>
+    </w:p>
+    <w:p>
+      <w:pPr>
+        <w:autoSpaceDE w:val="0"/>
+        <w:autoSpaceDN w:val="0"/>
+        <w:adjustRightInd w:val="0"/>
+        <w:spacing w:after="0" w:line="240" w:lineRule="auto"/>
+        <w:rPr>
+          <w:rFonts w:ascii="Courier New" w:hAnsi="Courier New" w:cs="Courier New"/>
+          <w:color w:val="000000"/>
+          <w:sz w:val="20"/>
+          <w:szCs w:val="20"/>
+        </w:rPr>
+      </w:pPr>
+      <w:r>
+        <w:rPr>
+          <w:rFonts w:ascii="Courier New" w:hAnsi="Courier New" w:cs="Courier New"/>
+          <w:color w:val="000000"/>
+          <w:sz w:val="20"/>
+          <w:szCs w:val="20"/>
+        </w:rPr>
+        <w:t>OSC_</w:t>
+      </w:r>
+      <w:proofErr w:type="gramStart"/>
+      <w:r>
+        <w:rPr>
+          <w:rFonts w:ascii="Courier New" w:hAnsi="Courier New" w:cs="Courier New"/>
+          <w:color w:val="000000"/>
+          <w:sz w:val="20"/>
+          <w:szCs w:val="20"/>
+        </w:rPr>
+        <w:t>CR0  &amp;</w:t>
+      </w:r>
+      <w:proofErr w:type="gramEnd"/>
+      <w:r>
+        <w:rPr>
+          <w:rFonts w:ascii="Courier New" w:hAnsi="Courier New" w:cs="Courier New"/>
+          <w:color w:val="000000"/>
+          <w:sz w:val="20"/>
+          <w:szCs w:val="20"/>
+        </w:rPr>
+        <w:t>= ~</w:t>
+      </w:r>
+      <w:r>
+        <w:rPr>
+          <w:rFonts w:ascii="Courier New" w:hAnsi="Courier New" w:cs="Courier New"/>
+          <w:color w:val="EE82EE"/>
+          <w:sz w:val="20"/>
+          <w:szCs w:val="20"/>
+        </w:rPr>
+        <w:t>0x18</w:t>
+      </w:r>
+      <w:r>
+        <w:rPr>
+          <w:rFonts w:ascii="Courier New" w:hAnsi="Courier New" w:cs="Courier New"/>
+          <w:color w:val="000000"/>
+          <w:sz w:val="20"/>
+          <w:szCs w:val="20"/>
+        </w:rPr>
+        <w:t>;</w:t>
+      </w:r>
+    </w:p>
+    <w:p>
+      <w:pPr>
+        <w:autoSpaceDE w:val="0"/>
+        <w:autoSpaceDN w:val="0"/>
+        <w:adjustRightInd w:val="0"/>
+        <w:spacing w:after="0" w:line="240" w:lineRule="auto"/>
+        <w:rPr>
+          <w:rFonts w:ascii="Courier New" w:hAnsi="Courier New" w:cs="Courier New"/>
+          <w:color w:val="000000"/>
+          <w:sz w:val="20"/>
+          <w:szCs w:val="20"/>
+        </w:rPr>
+      </w:pPr>
+      <w:r>
+        <w:rPr>
+          <w:rFonts w:ascii="Courier New" w:hAnsi="Courier New" w:cs="Courier New"/>
+          <w:color w:val="000000"/>
+          <w:sz w:val="20"/>
+          <w:szCs w:val="20"/>
+        </w:rPr>
+        <w:t>OSC_</w:t>
+      </w:r>
+      <w:proofErr w:type="gramStart"/>
+      <w:r>
+        <w:rPr>
+          <w:rFonts w:ascii="Courier New" w:hAnsi="Courier New" w:cs="Courier New"/>
+          <w:color w:val="000000"/>
+          <w:sz w:val="20"/>
+          <w:szCs w:val="20"/>
+        </w:rPr>
+        <w:t>CR0  |</w:t>
+      </w:r>
+      <w:proofErr w:type="gramEnd"/>
+      <w:r>
+        <w:rPr>
+          <w:rFonts w:ascii="Courier New" w:hAnsi="Courier New" w:cs="Courier New"/>
+          <w:color w:val="000000"/>
+          <w:sz w:val="20"/>
+          <w:szCs w:val="20"/>
+        </w:rPr>
+        <w:t xml:space="preserve">= </w:t>
+      </w:r>
+      <w:r>
+        <w:rPr>
+          <w:rFonts w:ascii="Courier New" w:hAnsi="Courier New" w:cs="Courier New"/>
+          <w:color w:val="EE82EE"/>
+          <w:sz w:val="20"/>
+          <w:szCs w:val="20"/>
+        </w:rPr>
+        <w:t>0x10</w:t>
+      </w:r>
+      <w:r>
+        <w:rPr>
+          <w:rFonts w:ascii="Courier New" w:hAnsi="Courier New" w:cs="Courier New"/>
+          <w:color w:val="000000"/>
+          <w:sz w:val="20"/>
+          <w:szCs w:val="20"/>
+        </w:rPr>
+        <w:t>;</w:t>
+      </w:r>
+    </w:p>
+    <w:p>
+      <w:pPr>
+        <w:autoSpaceDE w:val="0"/>
+        <w:autoSpaceDN w:val="0"/>
+        <w:adjustRightInd w:val="0"/>
+        <w:spacing w:after="0" w:line="240" w:lineRule="auto"/>
+        <w:rPr>
+          <w:rFonts w:ascii="Courier New" w:hAnsi="Courier New" w:cs="Courier New"/>
+          <w:color w:val="000000"/>
+          <w:sz w:val="20"/>
+          <w:szCs w:val="20"/>
+        </w:rPr>
+      </w:pPr>
+      <w:r>
+        <w:rPr>
+          <w:rFonts w:ascii="Courier New" w:hAnsi="Courier New" w:cs="Courier New"/>
+          <w:color w:val="000000"/>
+          <w:sz w:val="20"/>
+          <w:szCs w:val="20"/>
+        </w:rPr>
+        <w:t>M8C_EnableGInt;</w:t>
+      </w:r>
+    </w:p>
+    <w:p>
+      <w:pPr>
+        <w:autoSpaceDE w:val="0"/>
+        <w:autoSpaceDN w:val="0"/>
+        <w:adjustRightInd w:val="0"/>
+        <w:spacing w:after="0" w:line="240" w:lineRule="auto"/>
+        <w:rPr>
+          <w:rFonts w:ascii="Courier New" w:hAnsi="Courier New" w:cs="Courier New"/>
+          <w:color w:val="000000"/>
+          <w:sz w:val="20"/>
+          <w:szCs w:val="20"/>
+        </w:rPr>
+      </w:pPr>
+      <w:proofErr w:type="gramStart"/>
+      <w:r>
+        <w:rPr>
+          <w:rFonts w:ascii="Courier New" w:hAnsi="Courier New" w:cs="Courier New"/>
+          <w:color w:val="0000FF"/>
+          <w:sz w:val="20"/>
+          <w:szCs w:val="20"/>
+        </w:rPr>
+        <w:t>while</w:t>
+      </w:r>
+      <w:r>
+        <w:rPr>
+          <w:rFonts w:ascii="Courier New" w:hAnsi="Courier New" w:cs="Courier New"/>
+          <w:color w:val="000000"/>
+          <w:sz w:val="20"/>
+          <w:szCs w:val="20"/>
+        </w:rPr>
+        <w:t>(</w:t>
+      </w:r>
+      <w:proofErr w:type="gramEnd"/>
+      <w:r>
+        <w:rPr>
+          <w:rFonts w:ascii="Courier New" w:hAnsi="Courier New" w:cs="Courier New"/>
+          <w:color w:val="EE82EE"/>
+          <w:sz w:val="20"/>
+          <w:szCs w:val="20"/>
+        </w:rPr>
+        <w:t>1</w:t>
+      </w:r>
+      <w:r>
+        <w:rPr>
+          <w:rFonts w:ascii="Courier New" w:hAnsi="Courier New" w:cs="Courier New"/>
+          <w:color w:val="000000"/>
+          <w:sz w:val="20"/>
+          <w:szCs w:val="20"/>
+        </w:rPr>
+        <w:t>){</w:t>
+      </w:r>
+    </w:p>
+    <w:p>
+      <w:pPr>
+        <w:autoSpaceDE w:val="0"/>
+        <w:autoSpaceDN w:val="0"/>
+        <w:adjustRightInd w:val="0"/>
+        <w:spacing w:after="0" w:line="240" w:lineRule="auto"/>
+        <w:rPr>
+          <w:rFonts w:ascii="Courier New" w:hAnsi="Courier New" w:cs="Courier New"/>
+          <w:sz w:val="20"/>
+          <w:szCs w:val="20"/>
+        </w:rPr>
+      </w:pPr>
+      <w:r>
+        <w:rPr>
+          <w:rFonts w:ascii="Courier New" w:hAnsi="Courier New" w:cs="Courier New"/>
+          <w:color w:val="000000"/>
+          <w:sz w:val="20"/>
+          <w:szCs w:val="20"/>
+        </w:rPr>
+        <w:tab/>
+      </w:r>
+      <w:r>
+        <w:rPr>
+          <w:rFonts w:ascii="Courier New" w:hAnsi="Courier New" w:cs="Courier New"/>
+          <w:sz w:val="20"/>
+          <w:szCs w:val="20"/>
+        </w:rPr>
+        <w:t>INT_CLR0 |= 0x40;</w:t>
+      </w:r>
+    </w:p>
+    <w:p>
+      <w:pPr>
+        <w:autoSpaceDE w:val="0"/>
+        <w:autoSpaceDN w:val="0"/>
+        <w:adjustRightInd w:val="0"/>
+        <w:spacing w:after="0" w:line="240" w:lineRule="auto"/>
+        <w:rPr>
+          <w:rFonts w:ascii="Courier New" w:hAnsi="Courier New" w:cs="Courier New"/>
+          <w:color w:val="000000"/>
+          <w:sz w:val="20"/>
+          <w:szCs w:val="20"/>
+        </w:rPr>
+      </w:pPr>
+      <w:r>
+        <w:rPr>
+          <w:rFonts w:ascii="Courier New" w:hAnsi="Courier New" w:cs="Courier New"/>
+          <w:color w:val="000000"/>
+          <w:sz w:val="20"/>
+          <w:szCs w:val="20"/>
+        </w:rPr>
+        <w:tab/>
+        <w:t>}</w:t>
+      </w:r>
+    </w:p>
+    <w:p>
+      <w:pPr>
+        <w:autoSpaceDE w:val="0"/>
+        <w:autoSpaceDN w:val="0"/>
+        <w:adjustRightInd w:val="0"/>
+        <w:spacing w:after="0" w:line="240" w:lineRule="auto"/>
+        <w:rPr>
+          <w:rFonts w:ascii="Courier New" w:hAnsi="Courier New" w:cs="Courier New"/>
+          <w:color w:val="000000"/>
+          <w:sz w:val="20"/>
+          <w:szCs w:val="20"/>
+        </w:rPr>
+      </w:pPr>
+      <w:r>
+        <w:rPr>
+          <w:rFonts w:ascii="Courier New" w:hAnsi="Courier New" w:cs="Courier New"/>
+          <w:color w:val="000000"/>
+          <w:sz w:val="20"/>
+          <w:szCs w:val="20"/>
+        </w:rPr>
+        <w:t>}</w:t>
+      </w:r>
+    </w:p>
+    <w:p>
+      <w:pPr>
+        <w:autoSpaceDE w:val="0"/>
+        <w:autoSpaceDN w:val="0"/>
+        <w:adjustRightInd w:val="0"/>
+        <w:spacing w:after="0" w:line="240" w:lineRule="auto"/>
+        <w:rPr>
+          <w:rFonts w:ascii="Courier New" w:hAnsi="Courier New" w:cs="Courier New"/>
+          <w:color w:val="000000"/>
+          <w:sz w:val="20"/>
+          <w:szCs w:val="20"/>
+        </w:rPr>
+      </w:pPr>
+      <w:r>
+        <w:rPr>
+          <w:rFonts w:ascii="Courier New" w:hAnsi="Courier New" w:cs="Courier New"/>
+          <w:color w:val="0000FF"/>
+          <w:sz w:val="20"/>
+          <w:szCs w:val="20"/>
+        </w:rPr>
+        <w:t>#pragma</w:t>
+      </w:r>
+      <w:r>
+        <w:rPr>
+          <w:rFonts w:ascii="Courier New" w:hAnsi="Courier New" w:cs="Courier New"/>
+          <w:color w:val="000000"/>
+          <w:sz w:val="20"/>
+          <w:szCs w:val="20"/>
+        </w:rPr>
+        <w:t xml:space="preserve"> </w:t>
+      </w:r>
+      <w:proofErr w:type="spellStart"/>
+      <w:r>
+        <w:rPr>
+          <w:rFonts w:ascii="Courier New" w:hAnsi="Courier New" w:cs="Courier New"/>
+          <w:color w:val="000000"/>
+          <w:sz w:val="20"/>
+          <w:szCs w:val="20"/>
+        </w:rPr>
+        <w:t>interrupt_handler</w:t>
+      </w:r>
+      <w:proofErr w:type="spellEnd"/>
+      <w:r>
+        <w:rPr>
+          <w:rFonts w:ascii="Courier New" w:hAnsi="Courier New" w:cs="Courier New"/>
+          <w:color w:val="000000"/>
+          <w:sz w:val="20"/>
+          <w:szCs w:val="20"/>
+        </w:rPr>
+        <w:t xml:space="preserve"> </w:t>
+      </w:r>
+      <w:proofErr w:type="spellStart"/>
+      <w:r>
+        <w:rPr>
+          <w:rFonts w:ascii="Courier New" w:hAnsi="Courier New" w:cs="Courier New"/>
+          <w:color w:val="000000"/>
+          <w:sz w:val="20"/>
+          <w:szCs w:val="20"/>
+        </w:rPr>
+        <w:t>SleepTimerISR</w:t>
+      </w:r>
+      <w:proofErr w:type="spellEnd"/>
+    </w:p>
+    <w:p>
+      <w:pPr>
+        <w:autoSpaceDE w:val="0"/>
+        <w:autoSpaceDN w:val="0"/>
+        <w:adjustRightInd w:val="0"/>
+        <w:spacing w:after="0" w:line="240" w:lineRule="auto"/>
+        <w:rPr>
+          <w:rFonts w:ascii="Courier New" w:hAnsi="Courier New" w:cs="Courier New"/>
+          <w:color w:val="000000"/>
+          <w:sz w:val="20"/>
+          <w:szCs w:val="20"/>
+        </w:rPr>
+      </w:pPr>
+      <w:proofErr w:type="gramStart"/>
+      <w:r>
+        <w:rPr>
+          <w:rFonts w:ascii="Courier New" w:hAnsi="Courier New" w:cs="Courier New"/>
+          <w:color w:val="0000FF"/>
+          <w:sz w:val="20"/>
+          <w:szCs w:val="20"/>
+        </w:rPr>
+        <w:t>void</w:t>
+      </w:r>
+      <w:proofErr w:type="gramEnd"/>
+      <w:r>
+        <w:rPr>
+          <w:rFonts w:ascii="Courier New" w:hAnsi="Courier New" w:cs="Courier New"/>
+          <w:color w:val="000000"/>
+          <w:sz w:val="20"/>
+          <w:szCs w:val="20"/>
+        </w:rPr>
+        <w:t xml:space="preserve"> </w:t>
+      </w:r>
+      <w:proofErr w:type="spellStart"/>
+      <w:r>
+        <w:rPr>
+          <w:rFonts w:ascii="Courier New" w:hAnsi="Courier New" w:cs="Courier New"/>
+          <w:color w:val="000000"/>
+          <w:sz w:val="20"/>
+          <w:szCs w:val="20"/>
+        </w:rPr>
+        <w:t>SleepTimerISR</w:t>
+      </w:r>
+      <w:proofErr w:type="spellEnd"/>
+      <w:r>
+        <w:rPr>
+          <w:rFonts w:ascii="Courier New" w:hAnsi="Courier New" w:cs="Courier New"/>
+          <w:color w:val="000000"/>
+          <w:sz w:val="20"/>
+          <w:szCs w:val="20"/>
+        </w:rPr>
+        <w:t>(</w:t>
+      </w:r>
+      <w:r>
+        <w:rPr>
+          <w:rFonts w:ascii="Courier New" w:hAnsi="Courier New" w:cs="Courier New"/>
+          <w:color w:val="0000FF"/>
+          <w:sz w:val="20"/>
+          <w:szCs w:val="20"/>
+        </w:rPr>
+        <w:t>void</w:t>
+      </w:r>
+      <w:r>
+        <w:rPr>
+          <w:rFonts w:ascii="Courier New" w:hAnsi="Courier New" w:cs="Courier New"/>
+          <w:color w:val="000000"/>
+          <w:sz w:val="20"/>
+          <w:szCs w:val="20"/>
+        </w:rPr>
+        <w:t>){</w:t>
+      </w:r>
+    </w:p>
+    <w:p>
+      <w:pPr>
+        <w:autoSpaceDE w:val="0"/>
+        <w:autoSpaceDN w:val="0"/>
+        <w:adjustRightInd w:val="0"/>
+        <w:spacing w:after="0" w:line="240" w:lineRule="auto"/>
+        <w:rPr>
+          <w:rFonts w:ascii="Courier New" w:hAnsi="Courier New" w:cs="Courier New"/>
+          <w:color w:val="000000"/>
+          <w:sz w:val="20"/>
+          <w:szCs w:val="20"/>
+        </w:rPr>
+      </w:pPr>
+      <w:r>
+        <w:rPr>
+          <w:rFonts w:ascii="Courier New" w:hAnsi="Courier New" w:cs="Courier New"/>
+          <w:color w:val="000000"/>
+          <w:sz w:val="20"/>
+          <w:szCs w:val="20"/>
+        </w:rPr>
+        <w:tab/>
+      </w:r>
+      <w:proofErr w:type="spellStart"/>
+      <w:proofErr w:type="gramStart"/>
+      <w:r>
+        <w:rPr>
+          <w:rFonts w:ascii="Courier New" w:hAnsi="Courier New" w:cs="Courier New"/>
+          <w:color w:val="000000"/>
+          <w:sz w:val="20"/>
+          <w:szCs w:val="20"/>
+        </w:rPr>
+        <w:t>bShadow</w:t>
+      </w:r>
+      <w:proofErr w:type="spellEnd"/>
+      <w:proofErr w:type="gramEnd"/>
+      <w:r>
+        <w:rPr>
+          <w:rFonts w:ascii="Courier New" w:hAnsi="Courier New" w:cs="Courier New"/>
+          <w:color w:val="000000"/>
+          <w:sz w:val="20"/>
+          <w:szCs w:val="20"/>
+        </w:rPr>
+        <w:t>++;</w:t>
+      </w:r>
+    </w:p>
+    <w:p>
+      <w:pPr>
+        <w:autoSpaceDE w:val="0"/>
+        <w:autoSpaceDN w:val="0"/>
+        <w:adjustRightInd w:val="0"/>
+        <w:spacing w:after="0" w:line="240" w:lineRule="auto"/>
+        <w:rPr>
+          <w:rFonts w:ascii="Courier New" w:hAnsi="Courier New" w:cs="Courier New"/>
+          <w:color w:val="000000"/>
+          <w:sz w:val="20"/>
+          <w:szCs w:val="20"/>
+        </w:rPr>
+      </w:pPr>
+      <w:r>
+        <w:rPr>
+          <w:rFonts w:ascii="Courier New" w:hAnsi="Courier New" w:cs="Courier New"/>
+          <w:color w:val="000000"/>
+          <w:sz w:val="20"/>
+          <w:szCs w:val="20"/>
+        </w:rPr>
+        <w:tab/>
+        <w:t xml:space="preserve">PRT1DR = </w:t>
+      </w:r>
+      <w:proofErr w:type="spellStart"/>
+      <w:r>
+        <w:rPr>
+          <w:rFonts w:ascii="Courier New" w:hAnsi="Courier New" w:cs="Courier New"/>
+          <w:color w:val="000000"/>
+          <w:sz w:val="20"/>
+          <w:szCs w:val="20"/>
+        </w:rPr>
+        <w:t>bShadow</w:t>
+      </w:r>
+      <w:proofErr w:type="spellEnd"/>
+      <w:r>
+        <w:rPr>
+          <w:rFonts w:ascii="Courier New" w:hAnsi="Courier New" w:cs="Courier New"/>
+          <w:color w:val="000000"/>
+          <w:sz w:val="20"/>
+          <w:szCs w:val="20"/>
+        </w:rPr>
+        <w:t>;</w:t>
+      </w:r>
+    </w:p>
+    <w:p>
+      <w:pPr>
+        <w:rPr>
+          <w:b/>
+        </w:rPr>
+      </w:pPr>
+      <w:r>
+        <w:rPr>
+          <w:rFonts w:ascii="Courier New" w:hAnsi="Courier New" w:cs="Courier New"/>
+          <w:color w:val="000000"/>
+          <w:sz w:val="20"/>
+          <w:szCs w:val="20"/>
+        </w:rPr>
+        <w:t>}</w:t>
+      </w:r>
     </w:p>
     <w:p>
       <w:pPr>
@@ -4754,6 +7644,16 @@
       <w:r>
         <w:t>Initials______________        Date________________    Time___________________</w:t>
       </w:r>
+    </w:p>
+    <w:p>
+      <w:pPr>
+        <w:ind w:left="360"/>
+      </w:pPr>
+    </w:p>
+    <w:p>
+      <w:pPr>
+        <w:ind w:left="360"/>
+      </w:pPr>
     </w:p>
     <w:p>
       <w:pPr>
@@ -4770,6 +7670,7 @@
           <w:szCs w:val="28"/>
           <w:u w:val="single"/>
         </w:rPr>
+        <w:lastRenderedPageBreak/>
         <w:t>Lab 2G – Creating very small ISRs</w:t>
       </w:r>
     </w:p>
@@ -4844,779 +7745,6 @@
       <w:r>
         <w:t>Initials______________        Date________________    Time___________________</w:t>
       </w:r>
-    </w:p>
-    <w:p/>
-    <w:p>
-      <w:pPr>
-        <w:autoSpaceDE w:val="0"/>
-        <w:autoSpaceDN w:val="0"/>
-        <w:adjustRightInd w:val="0"/>
-        <w:spacing w:after="0" w:line="240" w:lineRule="auto"/>
-        <w:rPr>
-          <w:rFonts w:ascii="Courier New" w:hAnsi="Courier New" w:cs="Courier New"/>
-          <w:color w:val="008000"/>
-          <w:sz w:val="20"/>
-          <w:szCs w:val="20"/>
-        </w:rPr>
-      </w:pPr>
-      <w:r>
-        <w:rPr>
-          <w:rFonts w:ascii="Courier New" w:hAnsi="Courier New" w:cs="Courier New"/>
-          <w:color w:val="008000"/>
-          <w:sz w:val="20"/>
-          <w:szCs w:val="20"/>
-        </w:rPr>
-        <w:lastRenderedPageBreak/>
-        <w:t>//----------------------------------------------------------------------------</w:t>
-      </w:r>
-    </w:p>
-    <w:p>
-      <w:pPr>
-        <w:autoSpaceDE w:val="0"/>
-        <w:autoSpaceDN w:val="0"/>
-        <w:adjustRightInd w:val="0"/>
-        <w:spacing w:after="0" w:line="240" w:lineRule="auto"/>
-        <w:rPr>
-          <w:rFonts w:ascii="Courier New" w:hAnsi="Courier New" w:cs="Courier New"/>
-          <w:color w:val="008000"/>
-          <w:sz w:val="20"/>
-          <w:szCs w:val="20"/>
-        </w:rPr>
-      </w:pPr>
-      <w:r>
-        <w:rPr>
-          <w:rFonts w:ascii="Courier New" w:hAnsi="Courier New" w:cs="Courier New"/>
-          <w:color w:val="008000"/>
-          <w:sz w:val="20"/>
-          <w:szCs w:val="20"/>
-        </w:rPr>
-        <w:t>// C main line</w:t>
-      </w:r>
-    </w:p>
-    <w:p>
-      <w:pPr>
-        <w:autoSpaceDE w:val="0"/>
-        <w:autoSpaceDN w:val="0"/>
-        <w:adjustRightInd w:val="0"/>
-        <w:spacing w:after="0" w:line="240" w:lineRule="auto"/>
-        <w:rPr>
-          <w:rFonts w:ascii="Courier New" w:hAnsi="Courier New" w:cs="Courier New"/>
-          <w:color w:val="008000"/>
-          <w:sz w:val="20"/>
-          <w:szCs w:val="20"/>
-        </w:rPr>
-      </w:pPr>
-      <w:r>
-        <w:rPr>
-          <w:rFonts w:ascii="Courier New" w:hAnsi="Courier New" w:cs="Courier New"/>
-          <w:color w:val="008000"/>
-          <w:sz w:val="20"/>
-          <w:szCs w:val="20"/>
-        </w:rPr>
-        <w:t>//----------------------------------------------------------------------------</w:t>
-      </w:r>
-    </w:p>
-    <w:p>
-      <w:pPr>
-        <w:autoSpaceDE w:val="0"/>
-        <w:autoSpaceDN w:val="0"/>
-        <w:adjustRightInd w:val="0"/>
-        <w:spacing w:after="0" w:line="240" w:lineRule="auto"/>
-        <w:rPr>
-          <w:rFonts w:ascii="Courier New" w:hAnsi="Courier New" w:cs="Courier New"/>
-          <w:color w:val="000000"/>
-          <w:sz w:val="20"/>
-          <w:szCs w:val="20"/>
-        </w:rPr>
-      </w:pPr>
-    </w:p>
-    <w:p>
-      <w:pPr>
-        <w:autoSpaceDE w:val="0"/>
-        <w:autoSpaceDN w:val="0"/>
-        <w:adjustRightInd w:val="0"/>
-        <w:spacing w:after="0" w:line="240" w:lineRule="auto"/>
-        <w:rPr>
-          <w:rFonts w:ascii="Courier New" w:hAnsi="Courier New" w:cs="Courier New"/>
-          <w:color w:val="008000"/>
-          <w:sz w:val="20"/>
-          <w:szCs w:val="20"/>
-        </w:rPr>
-      </w:pPr>
-      <w:r>
-        <w:rPr>
-          <w:rFonts w:ascii="Courier New" w:hAnsi="Courier New" w:cs="Courier New"/>
-          <w:color w:val="0000FF"/>
-          <w:sz w:val="20"/>
-          <w:szCs w:val="20"/>
-        </w:rPr>
-        <w:t>#include</w:t>
-      </w:r>
-      <w:r>
-        <w:rPr>
-          <w:rFonts w:ascii="Courier New" w:hAnsi="Courier New" w:cs="Courier New"/>
-          <w:color w:val="000000"/>
-          <w:sz w:val="20"/>
-          <w:szCs w:val="20"/>
-        </w:rPr>
-        <w:t xml:space="preserve"> &lt;m8c.h&gt;        </w:t>
-      </w:r>
-      <w:r>
-        <w:rPr>
-          <w:rFonts w:ascii="Courier New" w:hAnsi="Courier New" w:cs="Courier New"/>
-          <w:color w:val="008000"/>
-          <w:sz w:val="20"/>
-          <w:szCs w:val="20"/>
-        </w:rPr>
-        <w:t>// part specific constants and macros</w:t>
-      </w:r>
-    </w:p>
-    <w:p>
-      <w:pPr>
-        <w:autoSpaceDE w:val="0"/>
-        <w:autoSpaceDN w:val="0"/>
-        <w:adjustRightInd w:val="0"/>
-        <w:spacing w:after="0" w:line="240" w:lineRule="auto"/>
-        <w:rPr>
-          <w:rFonts w:ascii="Courier New" w:hAnsi="Courier New" w:cs="Courier New"/>
-          <w:color w:val="008000"/>
-          <w:sz w:val="20"/>
-          <w:szCs w:val="20"/>
-        </w:rPr>
-      </w:pPr>
-      <w:r>
-        <w:rPr>
-          <w:rFonts w:ascii="Courier New" w:hAnsi="Courier New" w:cs="Courier New"/>
-          <w:color w:val="0000FF"/>
-          <w:sz w:val="20"/>
-          <w:szCs w:val="20"/>
-        </w:rPr>
-        <w:t>#include</w:t>
-      </w:r>
-      <w:r>
-        <w:rPr>
-          <w:rFonts w:ascii="Courier New" w:hAnsi="Courier New" w:cs="Courier New"/>
-          <w:color w:val="000000"/>
-          <w:sz w:val="20"/>
-          <w:szCs w:val="20"/>
-        </w:rPr>
-        <w:t xml:space="preserve"> </w:t>
-      </w:r>
-      <w:r>
-        <w:rPr>
-          <w:rFonts w:ascii="Courier New" w:hAnsi="Courier New" w:cs="Courier New"/>
-          <w:color w:val="FF0000"/>
-          <w:sz w:val="20"/>
-          <w:szCs w:val="20"/>
-        </w:rPr>
-        <w:t>"</w:t>
-      </w:r>
-      <w:proofErr w:type="spellStart"/>
-      <w:r>
-        <w:rPr>
-          <w:rFonts w:ascii="Courier New" w:hAnsi="Courier New" w:cs="Courier New"/>
-          <w:color w:val="FF0000"/>
-          <w:sz w:val="20"/>
-          <w:szCs w:val="20"/>
-        </w:rPr>
-        <w:t>PSoCAPI.h</w:t>
-      </w:r>
-      <w:proofErr w:type="spellEnd"/>
-      <w:r>
-        <w:rPr>
-          <w:rFonts w:ascii="Courier New" w:hAnsi="Courier New" w:cs="Courier New"/>
-          <w:color w:val="FF0000"/>
-          <w:sz w:val="20"/>
-          <w:szCs w:val="20"/>
-        </w:rPr>
-        <w:t>"</w:t>
-      </w:r>
-      <w:r>
-        <w:rPr>
-          <w:rFonts w:ascii="Courier New" w:hAnsi="Courier New" w:cs="Courier New"/>
-          <w:color w:val="000000"/>
-          <w:sz w:val="20"/>
-          <w:szCs w:val="20"/>
-        </w:rPr>
-        <w:t xml:space="preserve">    </w:t>
-      </w:r>
-      <w:r>
-        <w:rPr>
-          <w:rFonts w:ascii="Courier New" w:hAnsi="Courier New" w:cs="Courier New"/>
-          <w:color w:val="008000"/>
-          <w:sz w:val="20"/>
-          <w:szCs w:val="20"/>
-        </w:rPr>
-        <w:t xml:space="preserve">// </w:t>
-      </w:r>
-      <w:proofErr w:type="spellStart"/>
-      <w:r>
-        <w:rPr>
-          <w:rFonts w:ascii="Courier New" w:hAnsi="Courier New" w:cs="Courier New"/>
-          <w:color w:val="008000"/>
-          <w:sz w:val="20"/>
-          <w:szCs w:val="20"/>
-        </w:rPr>
-        <w:t>PSoC</w:t>
-      </w:r>
-      <w:proofErr w:type="spellEnd"/>
-      <w:r>
-        <w:rPr>
-          <w:rFonts w:ascii="Courier New" w:hAnsi="Courier New" w:cs="Courier New"/>
-          <w:color w:val="008000"/>
-          <w:sz w:val="20"/>
-          <w:szCs w:val="20"/>
-        </w:rPr>
-        <w:t xml:space="preserve"> API definitions for all User Modules</w:t>
-      </w:r>
-    </w:p>
-    <w:p>
-      <w:pPr>
-        <w:autoSpaceDE w:val="0"/>
-        <w:autoSpaceDN w:val="0"/>
-        <w:adjustRightInd w:val="0"/>
-        <w:spacing w:after="0" w:line="240" w:lineRule="auto"/>
-        <w:rPr>
-          <w:rFonts w:ascii="Courier New" w:hAnsi="Courier New" w:cs="Courier New"/>
-          <w:color w:val="000000"/>
-          <w:sz w:val="20"/>
-          <w:szCs w:val="20"/>
-        </w:rPr>
-      </w:pPr>
-    </w:p>
-    <w:p>
-      <w:pPr>
-        <w:autoSpaceDE w:val="0"/>
-        <w:autoSpaceDN w:val="0"/>
-        <w:adjustRightInd w:val="0"/>
-        <w:spacing w:after="0" w:line="240" w:lineRule="auto"/>
-        <w:rPr>
-          <w:rFonts w:ascii="Courier New" w:hAnsi="Courier New" w:cs="Courier New"/>
-          <w:color w:val="000000"/>
-          <w:sz w:val="20"/>
-          <w:szCs w:val="20"/>
-        </w:rPr>
-      </w:pPr>
-      <w:proofErr w:type="gramStart"/>
-      <w:r>
-        <w:rPr>
-          <w:rFonts w:ascii="Courier New" w:hAnsi="Courier New" w:cs="Courier New"/>
-          <w:color w:val="0000FF"/>
-          <w:sz w:val="20"/>
-          <w:szCs w:val="20"/>
-        </w:rPr>
-        <w:t>extern</w:t>
-      </w:r>
-      <w:proofErr w:type="gramEnd"/>
-      <w:r>
-        <w:rPr>
-          <w:rFonts w:ascii="Courier New" w:hAnsi="Courier New" w:cs="Courier New"/>
-          <w:color w:val="000000"/>
-          <w:sz w:val="20"/>
-          <w:szCs w:val="20"/>
-        </w:rPr>
-        <w:t xml:space="preserve"> </w:t>
-      </w:r>
-      <w:r>
-        <w:rPr>
-          <w:rFonts w:ascii="Courier New" w:hAnsi="Courier New" w:cs="Courier New"/>
-          <w:color w:val="0000FF"/>
-          <w:sz w:val="20"/>
-          <w:szCs w:val="20"/>
-        </w:rPr>
-        <w:t>unsigned</w:t>
-      </w:r>
-      <w:r>
-        <w:rPr>
-          <w:rFonts w:ascii="Courier New" w:hAnsi="Courier New" w:cs="Courier New"/>
-          <w:color w:val="000000"/>
-          <w:sz w:val="20"/>
-          <w:szCs w:val="20"/>
-        </w:rPr>
-        <w:t xml:space="preserve"> </w:t>
-      </w:r>
-      <w:r>
-        <w:rPr>
-          <w:rFonts w:ascii="Courier New" w:hAnsi="Courier New" w:cs="Courier New"/>
-          <w:color w:val="0000FF"/>
-          <w:sz w:val="20"/>
-          <w:szCs w:val="20"/>
-        </w:rPr>
-        <w:t>char</w:t>
-      </w:r>
-      <w:r>
-        <w:rPr>
-          <w:rFonts w:ascii="Courier New" w:hAnsi="Courier New" w:cs="Courier New"/>
-          <w:color w:val="000000"/>
-          <w:sz w:val="20"/>
-          <w:szCs w:val="20"/>
-        </w:rPr>
-        <w:t xml:space="preserve"> </w:t>
-      </w:r>
-      <w:proofErr w:type="spellStart"/>
-      <w:r>
-        <w:rPr>
-          <w:rFonts w:ascii="Courier New" w:hAnsi="Courier New" w:cs="Courier New"/>
-          <w:color w:val="000000"/>
-          <w:sz w:val="20"/>
-          <w:szCs w:val="20"/>
-        </w:rPr>
-        <w:t>bShadow</w:t>
-      </w:r>
-      <w:proofErr w:type="spellEnd"/>
-      <w:r>
-        <w:rPr>
-          <w:rFonts w:ascii="Courier New" w:hAnsi="Courier New" w:cs="Courier New"/>
-          <w:color w:val="000000"/>
-          <w:sz w:val="20"/>
-          <w:szCs w:val="20"/>
-        </w:rPr>
-        <w:t xml:space="preserve"> = </w:t>
-      </w:r>
-      <w:r>
-        <w:rPr>
-          <w:rFonts w:ascii="Courier New" w:hAnsi="Courier New" w:cs="Courier New"/>
-          <w:color w:val="EE82EE"/>
-          <w:sz w:val="20"/>
-          <w:szCs w:val="20"/>
-        </w:rPr>
-        <w:t>0</w:t>
-      </w:r>
-      <w:r>
-        <w:rPr>
-          <w:rFonts w:ascii="Courier New" w:hAnsi="Courier New" w:cs="Courier New"/>
-          <w:color w:val="000000"/>
-          <w:sz w:val="20"/>
-          <w:szCs w:val="20"/>
-        </w:rPr>
-        <w:t>;</w:t>
-      </w:r>
-    </w:p>
-    <w:p>
-      <w:pPr>
-        <w:autoSpaceDE w:val="0"/>
-        <w:autoSpaceDN w:val="0"/>
-        <w:adjustRightInd w:val="0"/>
-        <w:spacing w:after="0" w:line="240" w:lineRule="auto"/>
-        <w:rPr>
-          <w:rFonts w:ascii="Courier New" w:hAnsi="Courier New" w:cs="Courier New"/>
-          <w:color w:val="000000"/>
-          <w:sz w:val="20"/>
-          <w:szCs w:val="20"/>
-        </w:rPr>
-      </w:pPr>
-    </w:p>
-    <w:p>
-      <w:pPr>
-        <w:autoSpaceDE w:val="0"/>
-        <w:autoSpaceDN w:val="0"/>
-        <w:adjustRightInd w:val="0"/>
-        <w:spacing w:after="0" w:line="240" w:lineRule="auto"/>
-        <w:rPr>
-          <w:rFonts w:ascii="Courier New" w:hAnsi="Courier New" w:cs="Courier New"/>
-          <w:color w:val="000000"/>
-          <w:sz w:val="20"/>
-          <w:szCs w:val="20"/>
-        </w:rPr>
-      </w:pPr>
-      <w:proofErr w:type="gramStart"/>
-      <w:r>
-        <w:rPr>
-          <w:rFonts w:ascii="Courier New" w:hAnsi="Courier New" w:cs="Courier New"/>
-          <w:color w:val="0000FF"/>
-          <w:sz w:val="20"/>
-          <w:szCs w:val="20"/>
-        </w:rPr>
-        <w:t>void</w:t>
-      </w:r>
-      <w:proofErr w:type="gramEnd"/>
-      <w:r>
-        <w:rPr>
-          <w:rFonts w:ascii="Courier New" w:hAnsi="Courier New" w:cs="Courier New"/>
-          <w:color w:val="000000"/>
-          <w:sz w:val="20"/>
-          <w:szCs w:val="20"/>
-        </w:rPr>
-        <w:t xml:space="preserve"> main(</w:t>
-      </w:r>
-      <w:r>
-        <w:rPr>
-          <w:rFonts w:ascii="Courier New" w:hAnsi="Courier New" w:cs="Courier New"/>
-          <w:color w:val="0000FF"/>
-          <w:sz w:val="20"/>
-          <w:szCs w:val="20"/>
-        </w:rPr>
-        <w:t>void</w:t>
-      </w:r>
-      <w:r>
-        <w:rPr>
-          <w:rFonts w:ascii="Courier New" w:hAnsi="Courier New" w:cs="Courier New"/>
-          <w:color w:val="000000"/>
-          <w:sz w:val="20"/>
-          <w:szCs w:val="20"/>
-        </w:rPr>
-        <w:t>){</w:t>
-      </w:r>
-    </w:p>
-    <w:p>
-      <w:pPr>
-        <w:autoSpaceDE w:val="0"/>
-        <w:autoSpaceDN w:val="0"/>
-        <w:adjustRightInd w:val="0"/>
-        <w:spacing w:after="0" w:line="240" w:lineRule="auto"/>
-        <w:rPr>
-          <w:rFonts w:ascii="Courier New" w:hAnsi="Courier New" w:cs="Courier New"/>
-          <w:color w:val="000000"/>
-          <w:sz w:val="20"/>
-          <w:szCs w:val="20"/>
-        </w:rPr>
-      </w:pPr>
-    </w:p>
-    <w:p>
-      <w:pPr>
-        <w:autoSpaceDE w:val="0"/>
-        <w:autoSpaceDN w:val="0"/>
-        <w:adjustRightInd w:val="0"/>
-        <w:spacing w:after="0" w:line="240" w:lineRule="auto"/>
-        <w:rPr>
-          <w:rFonts w:ascii="Courier New" w:hAnsi="Courier New" w:cs="Courier New"/>
-          <w:color w:val="000000"/>
-          <w:sz w:val="20"/>
-          <w:szCs w:val="20"/>
-        </w:rPr>
-      </w:pPr>
-      <w:r>
-        <w:rPr>
-          <w:rFonts w:ascii="Courier New" w:hAnsi="Courier New" w:cs="Courier New"/>
-          <w:color w:val="000000"/>
-          <w:sz w:val="20"/>
-          <w:szCs w:val="20"/>
-        </w:rPr>
-        <w:t xml:space="preserve">PRT1DR = </w:t>
-      </w:r>
-      <w:r>
-        <w:rPr>
-          <w:rFonts w:ascii="Courier New" w:hAnsi="Courier New" w:cs="Courier New"/>
-          <w:color w:val="EE82EE"/>
-          <w:sz w:val="20"/>
-          <w:szCs w:val="20"/>
-        </w:rPr>
-        <w:t>0</w:t>
-      </w:r>
-      <w:r>
-        <w:rPr>
-          <w:rFonts w:ascii="Courier New" w:hAnsi="Courier New" w:cs="Courier New"/>
-          <w:color w:val="000000"/>
-          <w:sz w:val="20"/>
-          <w:szCs w:val="20"/>
-        </w:rPr>
-        <w:t>;</w:t>
-      </w:r>
-    </w:p>
-    <w:p>
-      <w:pPr>
-        <w:autoSpaceDE w:val="0"/>
-        <w:autoSpaceDN w:val="0"/>
-        <w:adjustRightInd w:val="0"/>
-        <w:spacing w:after="0" w:line="240" w:lineRule="auto"/>
-        <w:rPr>
-          <w:rFonts w:ascii="Courier New" w:hAnsi="Courier New" w:cs="Courier New"/>
-          <w:color w:val="000000"/>
-          <w:sz w:val="20"/>
-          <w:szCs w:val="20"/>
-        </w:rPr>
-      </w:pPr>
-      <w:r>
-        <w:rPr>
-          <w:rFonts w:ascii="Courier New" w:hAnsi="Courier New" w:cs="Courier New"/>
-          <w:color w:val="000000"/>
-          <w:sz w:val="20"/>
-          <w:szCs w:val="20"/>
-        </w:rPr>
-        <w:t xml:space="preserve">INT_MSK0 |= </w:t>
-      </w:r>
-      <w:r>
-        <w:rPr>
-          <w:rFonts w:ascii="Courier New" w:hAnsi="Courier New" w:cs="Courier New"/>
-          <w:color w:val="EE82EE"/>
-          <w:sz w:val="20"/>
-          <w:szCs w:val="20"/>
-        </w:rPr>
-        <w:t>0x40</w:t>
-      </w:r>
-      <w:r>
-        <w:rPr>
-          <w:rFonts w:ascii="Courier New" w:hAnsi="Courier New" w:cs="Courier New"/>
-          <w:color w:val="000000"/>
-          <w:sz w:val="20"/>
-          <w:szCs w:val="20"/>
-        </w:rPr>
-        <w:t>;</w:t>
-      </w:r>
-    </w:p>
-    <w:p>
-      <w:pPr>
-        <w:autoSpaceDE w:val="0"/>
-        <w:autoSpaceDN w:val="0"/>
-        <w:adjustRightInd w:val="0"/>
-        <w:spacing w:after="0" w:line="240" w:lineRule="auto"/>
-        <w:rPr>
-          <w:rFonts w:ascii="Courier New" w:hAnsi="Courier New" w:cs="Courier New"/>
-          <w:color w:val="000000"/>
-          <w:sz w:val="20"/>
-          <w:szCs w:val="20"/>
-        </w:rPr>
-      </w:pPr>
-      <w:r>
-        <w:rPr>
-          <w:rFonts w:ascii="Courier New" w:hAnsi="Courier New" w:cs="Courier New"/>
-          <w:color w:val="000000"/>
-          <w:sz w:val="20"/>
-          <w:szCs w:val="20"/>
-        </w:rPr>
-        <w:t>M8C_EnableGInt;</w:t>
-      </w:r>
-    </w:p>
-    <w:p>
-      <w:pPr>
-        <w:autoSpaceDE w:val="0"/>
-        <w:autoSpaceDN w:val="0"/>
-        <w:adjustRightInd w:val="0"/>
-        <w:spacing w:after="0" w:line="240" w:lineRule="auto"/>
-        <w:rPr>
-          <w:rFonts w:ascii="Courier New" w:hAnsi="Courier New" w:cs="Courier New"/>
-          <w:color w:val="000000"/>
-          <w:sz w:val="20"/>
-          <w:szCs w:val="20"/>
-        </w:rPr>
-      </w:pPr>
-      <w:proofErr w:type="gramStart"/>
-      <w:r>
-        <w:rPr>
-          <w:rFonts w:ascii="Courier New" w:hAnsi="Courier New" w:cs="Courier New"/>
-          <w:color w:val="0000FF"/>
-          <w:sz w:val="20"/>
-          <w:szCs w:val="20"/>
-        </w:rPr>
-        <w:t>while</w:t>
-      </w:r>
-      <w:r>
-        <w:rPr>
-          <w:rFonts w:ascii="Courier New" w:hAnsi="Courier New" w:cs="Courier New"/>
-          <w:color w:val="000000"/>
-          <w:sz w:val="20"/>
-          <w:szCs w:val="20"/>
-        </w:rPr>
-        <w:t>(</w:t>
-      </w:r>
-      <w:proofErr w:type="gramEnd"/>
-      <w:r>
-        <w:rPr>
-          <w:rFonts w:ascii="Courier New" w:hAnsi="Courier New" w:cs="Courier New"/>
-          <w:color w:val="EE82EE"/>
-          <w:sz w:val="20"/>
-          <w:szCs w:val="20"/>
-        </w:rPr>
-        <w:t>1</w:t>
-      </w:r>
-      <w:r>
-        <w:rPr>
-          <w:rFonts w:ascii="Courier New" w:hAnsi="Courier New" w:cs="Courier New"/>
-          <w:color w:val="000000"/>
-          <w:sz w:val="20"/>
-          <w:szCs w:val="20"/>
-        </w:rPr>
-        <w:t>){</w:t>
-      </w:r>
-    </w:p>
-    <w:p>
-      <w:pPr>
-        <w:autoSpaceDE w:val="0"/>
-        <w:autoSpaceDN w:val="0"/>
-        <w:adjustRightInd w:val="0"/>
-        <w:spacing w:after="0" w:line="240" w:lineRule="auto"/>
-        <w:rPr>
-          <w:rFonts w:ascii="Courier New" w:hAnsi="Courier New" w:cs="Courier New"/>
-          <w:color w:val="000000"/>
-          <w:sz w:val="20"/>
-          <w:szCs w:val="20"/>
-        </w:rPr>
-      </w:pPr>
-      <w:r>
-        <w:rPr>
-          <w:rFonts w:ascii="Courier New" w:hAnsi="Courier New" w:cs="Courier New"/>
-          <w:color w:val="000000"/>
-          <w:sz w:val="20"/>
-          <w:szCs w:val="20"/>
-        </w:rPr>
-        <w:tab/>
-      </w:r>
-      <w:r>
-        <w:rPr>
-          <w:rFonts w:ascii="Courier New" w:hAnsi="Courier New" w:cs="Courier New"/>
-          <w:color w:val="000000"/>
-          <w:sz w:val="20"/>
-          <w:szCs w:val="20"/>
-        </w:rPr>
-        <w:tab/>
-        <w:t>M8C_Sleep;</w:t>
-      </w:r>
-    </w:p>
-    <w:p>
-      <w:pPr>
-        <w:autoSpaceDE w:val="0"/>
-        <w:autoSpaceDN w:val="0"/>
-        <w:adjustRightInd w:val="0"/>
-        <w:spacing w:after="0" w:line="240" w:lineRule="auto"/>
-        <w:rPr>
-          <w:rFonts w:ascii="Courier New" w:hAnsi="Courier New" w:cs="Courier New"/>
-          <w:color w:val="000000"/>
-          <w:sz w:val="20"/>
-          <w:szCs w:val="20"/>
-        </w:rPr>
-      </w:pPr>
-      <w:r>
-        <w:rPr>
-          <w:rFonts w:ascii="Courier New" w:hAnsi="Courier New" w:cs="Courier New"/>
-          <w:color w:val="000000"/>
-          <w:sz w:val="20"/>
-          <w:szCs w:val="20"/>
-        </w:rPr>
-        <w:tab/>
-      </w:r>
-      <w:r>
-        <w:rPr>
-          <w:rFonts w:ascii="Courier New" w:hAnsi="Courier New" w:cs="Courier New"/>
-          <w:color w:val="000000"/>
-          <w:sz w:val="20"/>
-          <w:szCs w:val="20"/>
-        </w:rPr>
-        <w:tab/>
-      </w:r>
-      <w:proofErr w:type="spellStart"/>
-      <w:proofErr w:type="gramStart"/>
-      <w:r>
-        <w:rPr>
-          <w:rFonts w:ascii="Courier New" w:hAnsi="Courier New" w:cs="Courier New"/>
-          <w:color w:val="000000"/>
-          <w:sz w:val="20"/>
-          <w:szCs w:val="20"/>
-        </w:rPr>
-        <w:t>bShadow</w:t>
-      </w:r>
-      <w:proofErr w:type="spellEnd"/>
-      <w:proofErr w:type="gramEnd"/>
-      <w:r>
-        <w:rPr>
-          <w:rFonts w:ascii="Courier New" w:hAnsi="Courier New" w:cs="Courier New"/>
-          <w:color w:val="000000"/>
-          <w:sz w:val="20"/>
-          <w:szCs w:val="20"/>
-        </w:rPr>
-        <w:t>++;</w:t>
-      </w:r>
-    </w:p>
-    <w:p>
-      <w:pPr>
-        <w:autoSpaceDE w:val="0"/>
-        <w:autoSpaceDN w:val="0"/>
-        <w:adjustRightInd w:val="0"/>
-        <w:spacing w:after="0" w:line="240" w:lineRule="auto"/>
-        <w:rPr>
-          <w:rFonts w:ascii="Courier New" w:hAnsi="Courier New" w:cs="Courier New"/>
-          <w:color w:val="000000"/>
-          <w:sz w:val="20"/>
-          <w:szCs w:val="20"/>
-        </w:rPr>
-      </w:pPr>
-      <w:r>
-        <w:rPr>
-          <w:rFonts w:ascii="Courier New" w:hAnsi="Courier New" w:cs="Courier New"/>
-          <w:color w:val="000000"/>
-          <w:sz w:val="20"/>
-          <w:szCs w:val="20"/>
-        </w:rPr>
-        <w:tab/>
-      </w:r>
-      <w:r>
-        <w:rPr>
-          <w:rFonts w:ascii="Courier New" w:hAnsi="Courier New" w:cs="Courier New"/>
-          <w:color w:val="000000"/>
-          <w:sz w:val="20"/>
-          <w:szCs w:val="20"/>
-        </w:rPr>
-        <w:tab/>
-        <w:t xml:space="preserve">PRT1DR = </w:t>
-      </w:r>
-      <w:proofErr w:type="spellStart"/>
-      <w:r>
-        <w:rPr>
-          <w:rFonts w:ascii="Courier New" w:hAnsi="Courier New" w:cs="Courier New"/>
-          <w:color w:val="000000"/>
-          <w:sz w:val="20"/>
-          <w:szCs w:val="20"/>
-        </w:rPr>
-        <w:t>bShadow</w:t>
-      </w:r>
-      <w:proofErr w:type="spellEnd"/>
-      <w:r>
-        <w:rPr>
-          <w:rFonts w:ascii="Courier New" w:hAnsi="Courier New" w:cs="Courier New"/>
-          <w:color w:val="000000"/>
-          <w:sz w:val="20"/>
-          <w:szCs w:val="20"/>
-        </w:rPr>
-        <w:t>;</w:t>
-      </w:r>
-    </w:p>
-    <w:p>
-      <w:pPr>
-        <w:autoSpaceDE w:val="0"/>
-        <w:autoSpaceDN w:val="0"/>
-        <w:adjustRightInd w:val="0"/>
-        <w:spacing w:after="0" w:line="240" w:lineRule="auto"/>
-        <w:rPr>
-          <w:rFonts w:ascii="Courier New" w:hAnsi="Courier New" w:cs="Courier New"/>
-          <w:color w:val="000000"/>
-          <w:sz w:val="20"/>
-          <w:szCs w:val="20"/>
-        </w:rPr>
-      </w:pPr>
-      <w:r>
-        <w:rPr>
-          <w:rFonts w:ascii="Courier New" w:hAnsi="Courier New" w:cs="Courier New"/>
-          <w:color w:val="000000"/>
-          <w:sz w:val="20"/>
-          <w:szCs w:val="20"/>
-        </w:rPr>
-        <w:tab/>
-        <w:t>}</w:t>
-      </w:r>
-    </w:p>
-    <w:p>
-      <w:pPr>
-        <w:autoSpaceDE w:val="0"/>
-        <w:autoSpaceDN w:val="0"/>
-        <w:adjustRightInd w:val="0"/>
-        <w:spacing w:after="0" w:line="240" w:lineRule="auto"/>
-        <w:rPr>
-          <w:rFonts w:ascii="Courier New" w:hAnsi="Courier New" w:cs="Courier New"/>
-          <w:color w:val="000000"/>
-          <w:sz w:val="20"/>
-          <w:szCs w:val="20"/>
-        </w:rPr>
-      </w:pPr>
-      <w:r>
-        <w:rPr>
-          <w:rFonts w:ascii="Courier New" w:hAnsi="Courier New" w:cs="Courier New"/>
-          <w:color w:val="000000"/>
-          <w:sz w:val="20"/>
-          <w:szCs w:val="20"/>
-        </w:rPr>
-        <w:t>}</w:t>
-      </w:r>
-    </w:p>
-    <w:p>
       <w:bookmarkStart w:id="0" w:name="_GoBack"/>
       <w:bookmarkEnd w:id="0"/>
     </w:p>
@@ -5982,7 +8110,6 @@
   <w:style w:type="character" w:default="1" w:styleId="DefaultParagraphFont">
     <w:name w:val="Default Paragraph Font"/>
     <w:uiPriority w:val="1"/>
-    <w:semiHidden/>
     <w:unhideWhenUsed/>
   </w:style>
   <w:style w:type="table" w:default="1" w:styleId="TableNormal">
@@ -6222,7 +8349,6 @@
   <w:style w:type="character" w:default="1" w:styleId="DefaultParagraphFont">
     <w:name w:val="Default Paragraph Font"/>
     <w:uiPriority w:val="1"/>
-    <w:semiHidden/>
     <w:unhideWhenUsed/>
   </w:style>
   <w:style w:type="table" w:default="1" w:styleId="TableNormal">
@@ -6587,7 +8713,7 @@
 </file>
 
 <file path=customXml/itemProps1.xml><?xml version="1.0" encoding="utf-8"?>
-<ds:datastoreItem xmlns:ds="http://schemas.openxmlformats.org/officeDocument/2006/customXml" ds:itemID="{DED9AD5E-7782-4D81-8F65-6C3B9632C566}">
+<ds:datastoreItem xmlns:ds="http://schemas.openxmlformats.org/officeDocument/2006/customXml" ds:itemID="{A0447EA1-F411-4459-B87E-475EDC1CA995}">
   <ds:schemaRefs>
     <ds:schemaRef ds:uri="http://schemas.openxmlformats.org/officeDocument/2006/bibliography"/>
   </ds:schemaRefs>

</xml_diff>